<commit_message>
Generación del proyecto de Auditoría y su inclusión en la GC.
</commit_message>
<xml_diff>
--- a/Organizacion/PlanGCv1.docx
+++ b/Organizacion/PlanGCv1.docx
@@ -17,8 +17,21 @@
       <w:pPr>
         <w:pStyle w:val="Title"/>
       </w:pPr>
-      <w:r>
-        <w:t>Xestión de Proxectos Informáticos</w:t>
+      <w:proofErr w:type="spellStart"/>
+      <w:r>
+        <w:t>Xestión</w:t>
+      </w:r>
+      <w:proofErr w:type="spellEnd"/>
+      <w:r>
+        <w:t xml:space="preserve"> de </w:t>
+      </w:r>
+      <w:proofErr w:type="spellStart"/>
+      <w:r>
+        <w:t>Proxectos</w:t>
+      </w:r>
+      <w:proofErr w:type="spellEnd"/>
+      <w:r>
+        <w:t xml:space="preserve"> Informáticos</w:t>
       </w:r>
     </w:p>
     <w:p>
@@ -51,7 +64,7 @@
         <w:pStyle w:val="ListParagraph"/>
         <w:numPr>
           <w:ilvl w:val="0"/>
-          <w:numId w:val="19"/>
+          <w:numId w:val="21"/>
         </w:numPr>
         <w:jc w:val="both"/>
         <w:rPr>
@@ -67,7 +80,7 @@
         <w:pStyle w:val="ListParagraph"/>
         <w:numPr>
           <w:ilvl w:val="0"/>
-          <w:numId w:val="19"/>
+          <w:numId w:val="21"/>
         </w:numPr>
         <w:jc w:val="both"/>
       </w:pPr>
@@ -80,7 +93,7 @@
         <w:pStyle w:val="ListParagraph"/>
         <w:numPr>
           <w:ilvl w:val="0"/>
-          <w:numId w:val="19"/>
+          <w:numId w:val="21"/>
         </w:numPr>
         <w:jc w:val="both"/>
       </w:pPr>
@@ -93,7 +106,7 @@
         <w:pStyle w:val="ListParagraph"/>
         <w:numPr>
           <w:ilvl w:val="0"/>
-          <w:numId w:val="19"/>
+          <w:numId w:val="21"/>
         </w:numPr>
         <w:jc w:val="both"/>
       </w:pPr>
@@ -106,7 +119,7 @@
         <w:pStyle w:val="ListParagraph"/>
         <w:numPr>
           <w:ilvl w:val="0"/>
-          <w:numId w:val="19"/>
+          <w:numId w:val="21"/>
         </w:numPr>
         <w:jc w:val="both"/>
       </w:pPr>
@@ -1116,7 +1129,7 @@
         <w:pStyle w:val="ListParagraph"/>
         <w:numPr>
           <w:ilvl w:val="0"/>
-          <w:numId w:val="18"/>
+          <w:numId w:val="20"/>
         </w:numPr>
         <w:jc w:val="both"/>
         <w:rPr>
@@ -1177,7 +1190,7 @@
         <w:pStyle w:val="ListParagraph"/>
         <w:numPr>
           <w:ilvl w:val="0"/>
-          <w:numId w:val="18"/>
+          <w:numId w:val="20"/>
         </w:numPr>
         <w:jc w:val="both"/>
         <w:rPr>
@@ -1202,7 +1215,7 @@
         <w:pStyle w:val="ListParagraph"/>
         <w:numPr>
           <w:ilvl w:val="0"/>
-          <w:numId w:val="18"/>
+          <w:numId w:val="20"/>
         </w:numPr>
         <w:jc w:val="both"/>
         <w:rPr>
@@ -1227,7 +1240,7 @@
         <w:pStyle w:val="ListParagraph"/>
         <w:numPr>
           <w:ilvl w:val="0"/>
-          <w:numId w:val="18"/>
+          <w:numId w:val="20"/>
         </w:numPr>
         <w:jc w:val="both"/>
         <w:rPr>
@@ -1267,7 +1280,7 @@
         <w:pStyle w:val="ListParagraph"/>
         <w:numPr>
           <w:ilvl w:val="0"/>
-          <w:numId w:val="17"/>
+          <w:numId w:val="19"/>
         </w:numPr>
         <w:jc w:val="both"/>
         <w:rPr>
@@ -1499,7 +1512,7 @@
         <w:pStyle w:val="ListParagraph"/>
         <w:numPr>
           <w:ilvl w:val="0"/>
-          <w:numId w:val="20"/>
+          <w:numId w:val="22"/>
         </w:numPr>
         <w:jc w:val="both"/>
         <w:rPr>
@@ -1557,7 +1570,7 @@
         <w:pStyle w:val="ListParagraph"/>
         <w:numPr>
           <w:ilvl w:val="0"/>
-          <w:numId w:val="20"/>
+          <w:numId w:val="22"/>
         </w:numPr>
         <w:jc w:val="both"/>
         <w:rPr>
@@ -1597,7 +1610,7 @@
         <w:pStyle w:val="ListParagraph"/>
         <w:numPr>
           <w:ilvl w:val="0"/>
-          <w:numId w:val="20"/>
+          <w:numId w:val="22"/>
         </w:numPr>
         <w:jc w:val="both"/>
         <w:rPr>
@@ -1658,7 +1671,7 @@
         <w:pStyle w:val="ListParagraph"/>
         <w:numPr>
           <w:ilvl w:val="0"/>
-          <w:numId w:val="20"/>
+          <w:numId w:val="22"/>
         </w:numPr>
         <w:jc w:val="both"/>
         <w:rPr>
@@ -1743,7 +1756,7 @@
         <w:pStyle w:val="ListParagraph"/>
         <w:numPr>
           <w:ilvl w:val="0"/>
-          <w:numId w:val="21"/>
+          <w:numId w:val="23"/>
         </w:numPr>
         <w:jc w:val="both"/>
         <w:rPr>
@@ -1764,13 +1777,14 @@
         <w:pStyle w:val="ListParagraph"/>
         <w:numPr>
           <w:ilvl w:val="0"/>
-          <w:numId w:val="21"/>
+          <w:numId w:val="23"/>
         </w:numPr>
         <w:jc w:val="both"/>
         <w:rPr>
           <w:u w:val="single"/>
         </w:rPr>
       </w:pPr>
+      <w:proofErr w:type="spellStart"/>
       <w:r>
         <w:rPr>
           <w:b/>
@@ -1779,13 +1793,14 @@
         </w:rPr>
         <w:t>Github</w:t>
       </w:r>
+      <w:proofErr w:type="spellEnd"/>
     </w:p>
     <w:p>
       <w:pPr>
         <w:pStyle w:val="ListParagraph"/>
         <w:numPr>
           <w:ilvl w:val="0"/>
-          <w:numId w:val="21"/>
+          <w:numId w:val="23"/>
         </w:numPr>
         <w:jc w:val="both"/>
         <w:rPr>
@@ -2039,9 +2054,11 @@
             <w:pPr>
               <w:jc w:val="both"/>
             </w:pPr>
+            <w:proofErr w:type="spellStart"/>
             <w:r>
               <w:t>Github</w:t>
             </w:r>
+            <w:proofErr w:type="spellEnd"/>
           </w:p>
         </w:tc>
         <w:tc>
@@ -2194,7 +2211,7 @@
         <w:pStyle w:val="ListParagraph"/>
         <w:numPr>
           <w:ilvl w:val="0"/>
-          <w:numId w:val="11"/>
+          <w:numId w:val="13"/>
         </w:numPr>
         <w:jc w:val="both"/>
         <w:rPr>
@@ -2238,7 +2255,7 @@
         <w:pStyle w:val="ListParagraph"/>
         <w:numPr>
           <w:ilvl w:val="1"/>
-          <w:numId w:val="11"/>
+          <w:numId w:val="13"/>
         </w:numPr>
         <w:jc w:val="both"/>
         <w:rPr>
@@ -2260,6 +2277,7 @@
       <w:r>
         <w:t xml:space="preserve"> encargado de albergar todos los documentos de este proyecto, tendrá el nombre </w:t>
       </w:r>
+      <w:proofErr w:type="spellStart"/>
       <w:r>
         <w:rPr>
           <w:b/>
@@ -2268,8 +2286,17 @@
         </w:rPr>
         <w:t>RenovaDepUSC</w:t>
       </w:r>
-      <w:r>
-        <w:t xml:space="preserve">. Este consistirá en un repositorio git, de forma que nos permitirá las diferentes versiones que tengamos dependiendo del estado (en </w:t>
+      <w:proofErr w:type="spellEnd"/>
+      <w:r>
+        <w:t xml:space="preserve">. Este consistirá en un repositorio </w:t>
+      </w:r>
+      <w:proofErr w:type="spellStart"/>
+      <w:r>
+        <w:t>git</w:t>
+      </w:r>
+      <w:proofErr w:type="spellEnd"/>
+      <w:r>
+        <w:t xml:space="preserve">, de forma que nos permitirá las diferentes versiones que tengamos dependiendo del estado (en </w:t>
       </w:r>
       <w:r>
         <w:t>puntos posteriores se detalla cómo y cuándo se generan dichas versiones).</w:t>
@@ -2280,7 +2307,7 @@
         <w:pStyle w:val="ListParagraph"/>
         <w:numPr>
           <w:ilvl w:val="1"/>
-          <w:numId w:val="11"/>
+          <w:numId w:val="13"/>
         </w:numPr>
         <w:jc w:val="both"/>
         <w:rPr>
@@ -2297,730 +2324,6 @@
       </w:r>
       <w:r>
         <w:t xml:space="preserve">, que se trata de los siguientes: </w:t>
-      </w:r>
-    </w:p>
-    <w:p>
-      <w:pPr>
-        <w:pStyle w:val="ListParagraph"/>
-        <w:numPr>
-          <w:ilvl w:val="2"/>
-          <w:numId w:val="11"/>
-        </w:numPr>
-        <w:jc w:val="both"/>
-        <w:rPr>
-          <w:i/>
-          <w:iCs/>
-          <w:color w:val="000000" w:themeColor="text1"/>
-        </w:rPr>
-      </w:pPr>
-      <w:r>
-        <w:rPr>
-          <w:b/>
-          <w:bCs/>
-          <w:u w:val="single"/>
-        </w:rPr>
-        <w:t>“Proyecto</w:t>
-      </w:r>
-      <w:r>
-        <w:t xml:space="preserve">”: </w:t>
-      </w:r>
-      <w:r>
-        <w:t xml:space="preserve">directorio </w:t>
-      </w:r>
-      <w:r>
-        <w:t xml:space="preserve">que almacenará todos los documentos que guarden relación con este, tratándose en cada momento de </w:t>
-      </w:r>
-      <w:r>
-        <w:rPr>
-          <w:b/>
-          <w:bCs/>
-        </w:rPr>
-        <w:t>los documentos denominados como línea base.</w:t>
-      </w:r>
-      <w:r>
-        <w:t xml:space="preserve"> A su vez, contendrá otros dos directorios, uno denominado “propio” que contendrá la documentación que no será entregada al cliente, y otro denominado “cliente” que contendrá toda la documentación que es necesaria</w:t>
-      </w:r>
-      <w:r>
-        <w:t xml:space="preserve"> entregar al cliente. </w:t>
-      </w:r>
-    </w:p>
-    <w:p>
-      <w:pPr>
-        <w:ind w:left="1416" w:firstLine="708"/>
-        <w:jc w:val="both"/>
-      </w:pPr>
-      <w:r>
-        <w:rPr>
-          <w:color w:val="FF0000"/>
-        </w:rPr>
-        <w:t xml:space="preserve">ATENCIÓN: </w:t>
-      </w:r>
-      <w:r>
-        <w:t>todos los documentos que cuelguen de esta rama, es estrictamente necesario que sigan el plan de Gestión de la Configuración.</w:t>
-      </w:r>
-    </w:p>
-    <w:p>
-      <w:pPr>
-        <w:pStyle w:val="ListParagraph"/>
-        <w:numPr>
-          <w:ilvl w:val="2"/>
-          <w:numId w:val="11"/>
-        </w:numPr>
-        <w:jc w:val="both"/>
-        <w:rPr>
-          <w:i/>
-          <w:iCs/>
-          <w:color w:val="000000" w:themeColor="text1"/>
-        </w:rPr>
-      </w:pPr>
-      <w:r>
-        <w:rPr>
-          <w:b/>
-          <w:bCs/>
-          <w:u w:val="single"/>
-        </w:rPr>
-        <w:t>“Organizaci</w:t>
-      </w:r>
-      <w:r>
-        <w:rPr>
-          <w:b/>
-          <w:bCs/>
-          <w:u w:val="single"/>
-        </w:rPr>
-        <w:t>o</w:t>
-      </w:r>
-      <w:r>
-        <w:rPr>
-          <w:b/>
-          <w:bCs/>
-          <w:u w:val="single"/>
-        </w:rPr>
-        <w:t>n”</w:t>
-      </w:r>
-      <w:r>
-        <w:t xml:space="preserve">: en este directorio se encontrarán todos los documentos que el grupo está obligado a seguir </w:t>
-      </w:r>
-      <w:r>
-        <w:t>debido a la pertenencia a dicha organización (Asignatura de XPI del Grado en Ingeniería Informática).</w:t>
-      </w:r>
-    </w:p>
-    <w:p>
-      <w:pPr>
-        <w:ind w:left="1416" w:firstLine="708"/>
-        <w:jc w:val="both"/>
-      </w:pPr>
-      <w:r>
-        <w:rPr>
-          <w:color w:val="FF0000"/>
-        </w:rPr>
-        <w:t xml:space="preserve">ATENCIÓN: </w:t>
-      </w:r>
-      <w:r>
-        <w:t xml:space="preserve">todos los documentos que cuelguen de esta </w:t>
-      </w:r>
-      <w:r>
-        <w:t>rama</w:t>
-      </w:r>
-      <w:r>
-        <w:t xml:space="preserve"> no seguirán la Gestión de la Configuración aquí descrita, si no que dependen del gestor de la organización (Jos</w:t>
-      </w:r>
-      <w:r>
-        <w:t>é</w:t>
-      </w:r>
-      <w:r>
-        <w:t xml:space="preserve"> Á</w:t>
-      </w:r>
-      <w:r>
-        <w:t>ngel Taboada).</w:t>
-      </w:r>
-    </w:p>
-    <w:p>
-      <w:pPr>
-        <w:pStyle w:val="ListParagraph"/>
-        <w:numPr>
-          <w:ilvl w:val="2"/>
-          <w:numId w:val="11"/>
-        </w:numPr>
-        <w:jc w:val="both"/>
-        <w:rPr>
-          <w:rFonts w:eastAsiaTheme="minorEastAsia"/>
-        </w:rPr>
-      </w:pPr>
-      <w:r>
-        <w:rPr>
-          <w:b/>
-          <w:bCs/>
-          <w:u w:val="single"/>
-        </w:rPr>
-        <w:t>“Pr</w:t>
-      </w:r>
-      <w:r>
-        <w:rPr>
-          <w:b/>
-          <w:bCs/>
-          <w:u w:val="single"/>
-        </w:rPr>
-        <w:t>a</w:t>
-      </w:r>
-      <w:r>
-        <w:rPr>
-          <w:b/>
-          <w:bCs/>
-          <w:u w:val="single"/>
-        </w:rPr>
-        <w:t>ctica”</w:t>
-      </w:r>
-      <w:r>
-        <w:t xml:space="preserve">: en este directorio se encontrarán los documentos relacionados con </w:t>
-      </w:r>
-      <w:r>
-        <w:t xml:space="preserve">el desarrollo y la explicación de lo relacionado con la práctica. Estos documentos </w:t>
-      </w:r>
-      <w:r>
-        <w:rPr>
-          <w:b/>
-          <w:bCs/>
-        </w:rPr>
-        <w:t>tienen un carácter incremental</w:t>
-      </w:r>
-      <w:r>
-        <w:t>, de forma que una vez entregados, no se podrán modificar, tan solo ampliar.</w:t>
-      </w:r>
-    </w:p>
-    <w:p>
-      <w:pPr>
-        <w:ind w:left="1416" w:firstLine="708"/>
-        <w:jc w:val="both"/>
-      </w:pPr>
-      <w:r>
-        <w:rPr>
-          <w:color w:val="FF0000"/>
-        </w:rPr>
-        <w:t>ATENCIÓN:</w:t>
-      </w:r>
-      <w:r>
-        <w:t xml:space="preserve"> los documentos recogidos en este directorio quedan fuera de la Gestión de la Configuración aquí definida.</w:t>
-      </w:r>
-    </w:p>
-    <w:p>
-      <w:pPr>
-        <w:pStyle w:val="ListParagraph"/>
-        <w:numPr>
-          <w:ilvl w:val="2"/>
-          <w:numId w:val="11"/>
-        </w:numPr>
-        <w:jc w:val="both"/>
-        <w:rPr>
-          <w:rFonts w:eastAsiaTheme="minorEastAsia"/>
-        </w:rPr>
-      </w:pPr>
-      <w:r>
-        <w:rPr>
-          <w:b/>
-          <w:bCs/>
-          <w:u w:val="single"/>
-        </w:rPr>
-        <w:t>“Memoria”</w:t>
-      </w:r>
-      <w:r>
-        <w:t>: se trata de un único documento que se irá realizando de forma increme</w:t>
-      </w:r>
-      <w:r>
-        <w:t>n</w:t>
-      </w:r>
-      <w:r>
-        <w:t xml:space="preserve">tal a lo largo de la duración del proyecto, pudiendo contener referencias a otros documentos existentes en el resto de </w:t>
-      </w:r>
-      <w:r>
-        <w:t>los directorios</w:t>
-      </w:r>
-      <w:r>
-        <w:t>.</w:t>
-      </w:r>
-    </w:p>
-    <w:p>
-      <w:pPr>
-        <w:pStyle w:val="ListParagraph"/>
-        <w:numPr>
-          <w:ilvl w:val="1"/>
-          <w:numId w:val="14"/>
-        </w:numPr>
-        <w:jc w:val="both"/>
-        <w:rPr>
-          <w:rFonts w:eastAsiaTheme="minorEastAsia"/>
-        </w:rPr>
-      </w:pPr>
-      <w:r>
-        <w:t xml:space="preserve">Todos los ficheros que utilicemos tendrán el siguiente </w:t>
-      </w:r>
-      <w:r>
-        <w:rPr>
-          <w:b/>
-          <w:bCs/>
-        </w:rPr>
-        <w:t>formato</w:t>
-      </w:r>
-      <w:r>
-        <w:t>:</w:t>
-      </w:r>
-      <w:r>
-        <w:t xml:space="preserve"> </w:t>
-      </w:r>
-      <w:r>
-        <w:rPr>
-          <w:u w:val="single"/>
-        </w:rPr>
-        <w:t>NombreDelDocumento-Grp1A-vX.Y</w:t>
-      </w:r>
-      <w:r>
-        <w:t>, donde X e Y hacen referencia a números enteros que s</w:t>
-      </w:r>
-      <w:r>
-        <w:t xml:space="preserve">e generarán de forma consecutiva (En el apartado de gestión del Cambio se detalla como variarán estos números). </w:t>
-      </w:r>
-    </w:p>
-    <w:p>
-      <w:pPr>
-        <w:ind w:left="1080"/>
-        <w:jc w:val="both"/>
-      </w:pPr>
-    </w:p>
-    <w:p>
-      <w:pPr>
-        <w:ind w:left="720"/>
-        <w:jc w:val="both"/>
-      </w:pPr>
-      <w:r>
-        <w:t xml:space="preserve">A mayores, aclarar que a incorporación de </w:t>
-      </w:r>
-      <w:r>
-        <w:rPr>
-          <w:b/>
-          <w:bCs/>
-        </w:rPr>
-        <w:t>futuros archivos</w:t>
-      </w:r>
-      <w:r>
-        <w:t xml:space="preserve"> que se vayan generando, derivados de documentación de la práctica y/o solicitudes del cliente, estos irán </w:t>
-      </w:r>
-      <w:r>
-        <w:t xml:space="preserve">adhiriéndose a los directorios ya mencionados. Por ello, vale la pena destacar, que se </w:t>
-      </w:r>
-      <w:r>
-        <w:rPr>
-          <w:b/>
-          <w:bCs/>
-        </w:rPr>
-        <w:t>identificarán los archivos que siguen la GC según el directorio en el que se encuentren.</w:t>
-      </w:r>
-      <w:r>
-        <w:t xml:space="preserve"> Por o</w:t>
-      </w:r>
-      <w:r>
-        <w:t xml:space="preserve">tra parte, aclarar que estos archivos pasaran a ser considerados por la GC </w:t>
-      </w:r>
-      <w:r>
-        <w:rPr>
-          <w:b/>
-          <w:bCs/>
-        </w:rPr>
-        <w:t>una vez sean entregados</w:t>
-      </w:r>
-      <w:r>
-        <w:t>,</w:t>
-      </w:r>
-      <w:r>
-        <w:t xml:space="preserve"> lo que implica ser considerado en la línea base que se genere y que implica pasar a formar parte de la GC.</w:t>
-      </w:r>
-    </w:p>
-    <w:p>
-      <w:pPr>
-        <w:pStyle w:val="ListParagraph"/>
-        <w:numPr>
-          <w:ilvl w:val="0"/>
-          <w:numId w:val="14"/>
-        </w:numPr>
-        <w:jc w:val="both"/>
-      </w:pPr>
-      <w:r>
-        <w:rPr>
-          <w:b/>
-          <w:bCs/>
-          <w:u w:val="single"/>
-        </w:rPr>
-        <w:t>P</w:t>
-      </w:r>
-      <w:r>
-        <w:rPr>
-          <w:b/>
-          <w:bCs/>
-          <w:u w:val="single"/>
-        </w:rPr>
-        <w:t>roceso de Gestión de la configuración</w:t>
-      </w:r>
-      <w:r>
-        <w:rPr>
-          <w:b/>
-          <w:bCs/>
-          <w:u w:val="single"/>
-        </w:rPr>
-        <w:t xml:space="preserve"> (uso del repositorio y su enfoque)</w:t>
-      </w:r>
-      <w:r>
-        <w:rPr>
-          <w:b/>
-          <w:bCs/>
-          <w:u w:val="single"/>
-        </w:rPr>
-        <w:t>:</w:t>
-      </w:r>
-      <w:r>
-        <w:t xml:space="preserve"> este proceso se llevará a cabo mediante el uso del repositorio git compartido por los integrantes del equipo</w:t>
-      </w:r>
-      <w:r>
-        <w:t>. Sobre este repositorio nos encontraremos el directorio denominado como raíz</w:t>
-      </w:r>
-      <w:r>
-        <w:t xml:space="preserve">, que contendrá los diferentes subdirectorios comentados anteriormente. Para </w:t>
-      </w:r>
-      <w:r>
-        <w:t>su correcto uso, los documentos deberán ser ubicados en el lugar designado para cada uno de ellos.</w:t>
-      </w:r>
-    </w:p>
-    <w:p>
-      <w:pPr>
-        <w:ind w:left="360" w:firstLine="360"/>
-        <w:jc w:val="both"/>
-      </w:pPr>
-      <w:r>
-        <w:t>En cuanto a posibilidades que ofrece la herramienta, destacar que podremos almacenar el estado de cada uno de los estados del repos</w:t>
-      </w:r>
-      <w:r>
-        <w:t xml:space="preserve">itorio en una entrega concreta, mediante el uso de tags. De esta forma podremos recuperar cada </w:t>
-      </w:r>
-      <w:r>
-        <w:t>una</w:t>
-      </w:r>
-      <w:r>
-        <w:t xml:space="preserve"> de las versiones entregadas. Este apartado se detalla más en profundidad en el subapartado de creación de líneas</w:t>
-      </w:r>
-      <w:r>
-        <w:t xml:space="preserve"> base del siguiente punto.</w:t>
-      </w:r>
-    </w:p>
-    <w:p>
-      <w:pPr>
-        <w:ind w:left="360" w:firstLine="360"/>
-        <w:jc w:val="both"/>
-      </w:pPr>
-      <w:r>
-        <w:t>Por último, detallar que se realizará el curso normal del uso de la herramie</w:t>
-      </w:r>
-      <w:r>
-        <w:t>n</w:t>
-      </w:r>
-      <w:r>
-        <w:t xml:space="preserve">ta (push, pull y commits), aunque es necesario configurar la herramienta para que en casos de </w:t>
-      </w:r>
-      <w:r>
-        <w:t>colisiones entre documentos .docx (y derivados), se gestionen con la herramienta Word.</w:t>
-      </w:r>
-    </w:p>
-    <w:p>
-      <w:pPr>
-        <w:pStyle w:val="ListParagraph"/>
-        <w:numPr>
-          <w:ilvl w:val="0"/>
-          <w:numId w:val="14"/>
-        </w:numPr>
-        <w:jc w:val="both"/>
-      </w:pPr>
-      <w:r>
-        <w:rPr>
-          <w:b/>
-          <w:bCs/>
-          <w:u w:val="single"/>
-        </w:rPr>
-        <w:t>Gestión del cambio</w:t>
-      </w:r>
-      <w:r>
-        <w:t>: sobre todo los documentos que con los que trabajamos, debemos de definir un proceso coordinado y estructurado para la real</w:t>
-      </w:r>
-      <w:r>
-        <w:t>ización de cambios sobre cualquier elemento. Para ello hemos diseñado el siguiente sistema:</w:t>
-      </w:r>
-    </w:p>
-    <w:p>
-      <w:pPr>
-        <w:pStyle w:val="ListParagraph"/>
-        <w:numPr>
-          <w:ilvl w:val="1"/>
-          <w:numId w:val="14"/>
-        </w:numPr>
-        <w:jc w:val="both"/>
-      </w:pPr>
-      <w:r>
-        <w:t>Se cuenta con un nuevo subdirectorio que cuelga del directorio raíz denominado “</w:t>
-      </w:r>
-      <w:r>
-        <w:rPr>
-          <w:b/>
-          <w:bCs/>
-        </w:rPr>
-        <w:t>Gestión del camb</w:t>
-      </w:r>
-      <w:r>
-        <w:rPr>
-          <w:b/>
-          <w:bCs/>
-        </w:rPr>
-        <w:t>io”.</w:t>
-      </w:r>
-      <w:r>
-        <w:t xml:space="preserve"> Dentro de este nos encontraremos con otros tres subdirectorios, que son los siguientes:</w:t>
-      </w:r>
-    </w:p>
-    <w:p>
-      <w:pPr>
-        <w:pStyle w:val="ListParagraph"/>
-        <w:numPr>
-          <w:ilvl w:val="2"/>
-          <w:numId w:val="14"/>
-        </w:numPr>
-        <w:jc w:val="both"/>
-      </w:pPr>
-      <w:r>
-        <w:rPr>
-          <w:b/>
-          <w:bCs/>
-        </w:rPr>
-        <w:t>Solicitudes</w:t>
-      </w:r>
-      <w:r>
-        <w:t xml:space="preserve">: este directorio se encarga de almacenar </w:t>
-      </w:r>
-      <w:r>
-        <w:t>todas las solicitudes</w:t>
-      </w:r>
-      <w:r>
-        <w:t xml:space="preserve"> de propuestas de cambio que no han sido estudiadas</w:t>
-      </w:r>
-      <w:r>
-        <w:t>, las cuales deben tener la forma de la plantilla denominada “PlantillaSolicitudCambio.doc</w:t>
-      </w:r>
-      <w:r>
-        <w:t>x</w:t>
-      </w:r>
-      <w:r>
-        <w:t>” que se encuentra en este mismo directorio. Por último, cada integrante que quiera propo</w:t>
-      </w:r>
-      <w:r>
-        <w:t xml:space="preserve">ner un cambio sobre alguno de los </w:t>
-      </w:r>
-      <w:r>
-        <w:t>documentos</w:t>
-      </w:r>
-      <w:r>
-        <w:t xml:space="preserve"> deberá de rellenar dicha plantilla y almacenarla en este directorio con el siguiente formato: SolicitudCambio</w:t>
-      </w:r>
-      <w:r>
-        <w:t>ID</w:t>
-      </w:r>
-      <w:r>
-        <w:t>_ArchivoACambiar</w:t>
-      </w:r>
-      <w:r>
-        <w:t>YVersion</w:t>
-      </w:r>
-      <w:r>
-        <w:t>_FechaSolicitud_InicialesSolici</w:t>
-      </w:r>
-      <w:r>
-        <w:t>tante.docx.</w:t>
-      </w:r>
-    </w:p>
-    <w:p>
-      <w:pPr>
-        <w:pStyle w:val="ListParagraph"/>
-        <w:numPr>
-          <w:ilvl w:val="2"/>
-          <w:numId w:val="14"/>
-        </w:numPr>
-        <w:jc w:val="both"/>
-      </w:pPr>
-      <w:r>
-        <w:rPr>
-          <w:b/>
-          <w:bCs/>
-        </w:rPr>
-        <w:t>Aprobadas</w:t>
-      </w:r>
-      <w:r>
-        <w:t xml:space="preserve">: </w:t>
-      </w:r>
-      <w:r>
-        <w:t>una vez han sido estudiadas las propuestas almacenadas en el directorio anterior, en caso de ser aprobadas por los integrantes del grupo</w:t>
-      </w:r>
-      <w:r>
-        <w:t>, deberán ser implementadas y almacenadas en este directorio.</w:t>
-      </w:r>
-    </w:p>
-    <w:p>
-      <w:pPr>
-        <w:pStyle w:val="ListParagraph"/>
-        <w:numPr>
-          <w:ilvl w:val="2"/>
-          <w:numId w:val="14"/>
-        </w:numPr>
-        <w:jc w:val="both"/>
-      </w:pPr>
-      <w:r>
-        <w:rPr>
-          <w:b/>
-          <w:bCs/>
-        </w:rPr>
-        <w:t>Rechazadas</w:t>
-      </w:r>
-      <w:r>
-        <w:t>: al igual que el caso an</w:t>
-      </w:r>
-      <w:r>
-        <w:t>terior, una vez han sido estudiadas una determinada solicitud y se ha decidido rechazar por parte del equipo, deberá ser eliminada del directorio “Solicitudes” y pasar a figurar en este.</w:t>
-      </w:r>
-    </w:p>
-    <w:p>
-      <w:pPr>
-        <w:pStyle w:val="ListParagraph"/>
-        <w:numPr>
-          <w:ilvl w:val="1"/>
-          <w:numId w:val="14"/>
-        </w:numPr>
-        <w:jc w:val="both"/>
-      </w:pPr>
-      <w:r>
-        <w:t xml:space="preserve">Se cuenta con un </w:t>
-      </w:r>
-      <w:r>
-        <w:rPr>
-          <w:b/>
-          <w:bCs/>
-        </w:rPr>
-        <w:t xml:space="preserve">proceso simplificado dedicado a la corrección de </w:t>
-      </w:r>
-      <w:r>
-        <w:rPr>
-          <w:b/>
-          <w:bCs/>
-        </w:rPr>
-        <w:t>errores</w:t>
-      </w:r>
-      <w:r>
-        <w:rPr>
-          <w:b/>
-          <w:bCs/>
-        </w:rPr>
-        <w:t xml:space="preserve"> tipográficos o menores</w:t>
-      </w:r>
-      <w:r>
-        <w:t xml:space="preserve">, de forma que se cubrirá otro tipo de plantilla para dejar constancia de los datos relacionados con el cambio, </w:t>
-      </w:r>
-      <w:r>
-        <w:t>y podrá implementarse directamente, sin necesidad de aprobación de los integrantes del grupo</w:t>
-      </w:r>
-      <w:r>
-        <w:t xml:space="preserve">. </w:t>
-      </w:r>
-      <w:r>
-        <w:t>Esta plantilla</w:t>
-      </w:r>
-      <w:r>
-        <w:t xml:space="preserve"> se denominada “PlantillaSolicitudCambioTipografico.docx”, y una vez rellenada e implementado el cambio será almacenada en el directorio </w:t>
-      </w:r>
-      <w:r>
-        <w:t>“Aprobadas” con el siguiente formato: “SolicitudCambioTipografico</w:t>
-      </w:r>
-      <w:r>
-        <w:t>ID</w:t>
-      </w:r>
-      <w:r>
-        <w:t>_ArchivoYVersion_FechaDeImplementacion_InicialesImplementador.docx”.</w:t>
-      </w:r>
-    </w:p>
-    <w:p>
-      <w:pPr>
-        <w:pStyle w:val="ListParagraph"/>
-        <w:numPr>
-          <w:ilvl w:val="1"/>
-          <w:numId w:val="14"/>
-        </w:numPr>
-        <w:jc w:val="both"/>
-        <w:rPr>
-          <w:rFonts w:eastAsiaTheme="minorEastAsia"/>
-        </w:rPr>
-      </w:pPr>
-      <w:r>
-        <w:t xml:space="preserve">Se definió en el apartado de “Identificación de elementos de la Gestión de la configuración” que todos nuestros documentos seguirán el siguiente formato en cuanto a su nombre: </w:t>
-      </w:r>
-      <w:r>
-        <w:t xml:space="preserve">NombreDelDocumento-Grp1A-vX.Y. En cuanto al nombramiento de las versiones, </w:t>
-      </w:r>
-      <w:r>
-        <w:rPr>
-          <w:b/>
-          <w:bCs/>
-        </w:rPr>
-        <w:t>el factor Y del documento</w:t>
-      </w:r>
-      <w:r>
-        <w:t xml:space="preserve"> se irá incrementando en una unidad según se vayan implementando los pertinentes cambios aprobados sobre este</w:t>
-      </w:r>
-      <w:r>
-        <w:t>. De esta forma, podremos tener el control sobre los documentos ya que el repositorio nos permite volver a un estado anterior en los documentos, y al contar con una identi</w:t>
-      </w:r>
-      <w:r>
-        <w:t>ficación de los documentos podemos recuperar cualquier versión antes de su modificación.</w:t>
-      </w:r>
-    </w:p>
-    <w:p>
-      <w:pPr>
-        <w:pStyle w:val="ListParagraph"/>
-        <w:numPr>
-          <w:ilvl w:val="1"/>
-          <w:numId w:val="14"/>
-        </w:numPr>
-        <w:jc w:val="both"/>
-        <w:rPr>
-          <w:rFonts w:eastAsiaTheme="minorEastAsia"/>
-        </w:rPr>
-      </w:pPr>
-      <w:r>
-        <w:rPr>
-          <w:b/>
-          <w:bCs/>
-          <w:u w:val="single"/>
-        </w:rPr>
-        <w:t>Gestión de líneas Base:</w:t>
-      </w:r>
-      <w:r>
-        <w:t xml:space="preserve"> a lo largo de la vida de nuestro proyecto tendremos que realizar diferentes entregas, bien sea a nuestro director de la organización o a nuestro cliente. Todas estas entregas seguirán el siguiente format</w:t>
-      </w:r>
-      <w:r>
-        <w:t>o en su nombre:&lt;GrpX&gt;_&lt;PRACTICAYY&gt;_&lt;NombrePRÁCTICA&gt;_&lt;AAMMDD&gt;_[v&lt;version&gt;]</w:t>
-      </w:r>
-      <w:r>
-        <w:t xml:space="preserve">.zip. Dicho .zip contendrá la última versión generada de todos los documentos solicitados, ya que el uso del repositorio nos permite tener accesible </w:t>
-      </w:r>
-      <w:r>
-        <w:t>a todos los integrantes del grupo estas versiones de los documentos, generando así entregable únicos y correctos en forma.</w:t>
-      </w:r>
-    </w:p>
-    <w:p>
-      <w:pPr>
-        <w:ind w:left="1080" w:firstLine="336"/>
-        <w:jc w:val="both"/>
-      </w:pPr>
-      <w:r>
-        <w:t>Asociado a estas entregas, se determinarán en el momento de la realización de esta, todos los documentos recogidos en este documento como líneas base, realizando así dos tareas:</w:t>
       </w:r>
     </w:p>
     <w:p>
@@ -3032,12 +2335,55 @@
         </w:numPr>
         <w:jc w:val="both"/>
         <w:rPr>
-          <w:rFonts w:eastAsiaTheme="minorEastAsia"/>
+          <w:i/>
+          <w:iCs/>
+          <w:color w:val="000000" w:themeColor="text1"/>
+        </w:rPr>
+      </w:pPr>
+      <w:r>
+        <w:rPr>
+          <w:b/>
+          <w:bCs/>
           <w:u w:val="single"/>
         </w:rPr>
-      </w:pPr>
-      <w:r>
-        <w:t>La creación de una nueva línea base, lo que implica un cambio en el nombramiento de los documentos. Todos los documentos incrementaran en una unidad el campo X asociado a la versión, y setearán a 0 el valor de la Y.</w:t>
+        <w:t>“Proyecto</w:t>
+      </w:r>
+      <w:r>
+        <w:t xml:space="preserve">”: </w:t>
+      </w:r>
+      <w:r>
+        <w:t xml:space="preserve">directorio </w:t>
+      </w:r>
+      <w:r>
+        <w:t xml:space="preserve">que almacenará todos los documentos que guarden relación con este, tratándose en cada momento de </w:t>
+      </w:r>
+      <w:r>
+        <w:rPr>
+          <w:b/>
+          <w:bCs/>
+        </w:rPr>
+        <w:t>los documentos denominados como línea base.</w:t>
+      </w:r>
+      <w:r>
+        <w:t xml:space="preserve"> A su vez, contendrá otros dos directorios, uno denominado “propio” que contendrá la documentación que no será entregada al cliente, y otro denominado “cliente” que contendrá toda la documentación que es necesaria</w:t>
+      </w:r>
+      <w:r>
+        <w:t xml:space="preserve"> entregar al cliente. </w:t>
+      </w:r>
+    </w:p>
+    <w:p>
+      <w:pPr>
+        <w:ind w:left="1416" w:firstLine="708"/>
+        <w:jc w:val="both"/>
+      </w:pPr>
+      <w:r>
+        <w:rPr>
+          <w:color w:val="FF0000"/>
+        </w:rPr>
+        <w:t xml:space="preserve">ATENCIÓN: </w:t>
+      </w:r>
+      <w:r>
+        <w:t>todos los documentos que cuelguen de esta rama, es estrictamente necesario que sigan el plan de Gestión de la Configuración.</w:t>
       </w:r>
     </w:p>
     <w:p>
@@ -3048,16 +2394,873 @@
           <w:numId w:val="13"/>
         </w:numPr>
         <w:jc w:val="both"/>
-      </w:pPr>
-      <w:r>
-        <w:t>Almacenamiento de la versión actual del repositorio: de esta forma tendremos accesible y recuperable (gracias al funcionamiento del repositorio) todas las líneas base y entregas realizadas a lo largo del proyecto.</w:t>
+        <w:rPr>
+          <w:i/>
+          <w:iCs/>
+          <w:color w:val="000000" w:themeColor="text1"/>
+        </w:rPr>
+      </w:pPr>
+      <w:r>
+        <w:rPr>
+          <w:b/>
+          <w:bCs/>
+          <w:u w:val="single"/>
+        </w:rPr>
+        <w:t>“</w:t>
+      </w:r>
+      <w:proofErr w:type="spellStart"/>
+      <w:r>
+        <w:rPr>
+          <w:b/>
+          <w:bCs/>
+          <w:u w:val="single"/>
+        </w:rPr>
+        <w:t>Organizaci</w:t>
+      </w:r>
+      <w:r>
+        <w:rPr>
+          <w:b/>
+          <w:bCs/>
+          <w:u w:val="single"/>
+        </w:rPr>
+        <w:t>o</w:t>
+      </w:r>
+      <w:r>
+        <w:rPr>
+          <w:b/>
+          <w:bCs/>
+          <w:u w:val="single"/>
+        </w:rPr>
+        <w:t>n</w:t>
+      </w:r>
+      <w:proofErr w:type="spellEnd"/>
+      <w:r>
+        <w:rPr>
+          <w:b/>
+          <w:bCs/>
+          <w:u w:val="single"/>
+        </w:rPr>
+        <w:t>”</w:t>
+      </w:r>
+      <w:r>
+        <w:t xml:space="preserve">: en este directorio se encontrarán todos los documentos que el grupo está obligado a seguir </w:t>
+      </w:r>
+      <w:r>
+        <w:t>debido a la pertenencia a dicha organización (Asignatura de XPI del Grado en Ingeniería Informática).</w:t>
+      </w:r>
+    </w:p>
+    <w:p>
+      <w:pPr>
+        <w:ind w:left="1416" w:firstLine="708"/>
+        <w:jc w:val="both"/>
+      </w:pPr>
+      <w:r>
+        <w:rPr>
+          <w:color w:val="FF0000"/>
+        </w:rPr>
+        <w:t xml:space="preserve">ATENCIÓN: </w:t>
+      </w:r>
+      <w:r>
+        <w:t xml:space="preserve">todos los documentos que cuelguen de esta </w:t>
+      </w:r>
+      <w:r>
+        <w:t>rama</w:t>
+      </w:r>
+      <w:r>
+        <w:t xml:space="preserve"> no seguirán la Gestión de la Configuración aquí descrita, si no que dependen del gestor de la organización (Jos</w:t>
+      </w:r>
+      <w:r>
+        <w:t>é</w:t>
+      </w:r>
+      <w:r>
+        <w:t xml:space="preserve"> Á</w:t>
+      </w:r>
+      <w:r>
+        <w:t>ngel Taboada).</w:t>
+      </w:r>
+    </w:p>
+    <w:p>
+      <w:pPr>
+        <w:pStyle w:val="ListParagraph"/>
+        <w:numPr>
+          <w:ilvl w:val="2"/>
+          <w:numId w:val="13"/>
+        </w:numPr>
+        <w:jc w:val="both"/>
+        <w:rPr>
+          <w:rFonts w:eastAsiaTheme="minorEastAsia"/>
+        </w:rPr>
+      </w:pPr>
+      <w:r>
+        <w:rPr>
+          <w:b/>
+          <w:bCs/>
+          <w:u w:val="single"/>
+        </w:rPr>
+        <w:t>“Pr</w:t>
+      </w:r>
+      <w:r>
+        <w:rPr>
+          <w:b/>
+          <w:bCs/>
+          <w:u w:val="single"/>
+        </w:rPr>
+        <w:t>a</w:t>
+      </w:r>
+      <w:r>
+        <w:rPr>
+          <w:b/>
+          <w:bCs/>
+          <w:u w:val="single"/>
+        </w:rPr>
+        <w:t>ctica”</w:t>
+      </w:r>
+      <w:r>
+        <w:t xml:space="preserve">: en este directorio se encontrarán los documentos relacionados con </w:t>
+      </w:r>
+      <w:r>
+        <w:t xml:space="preserve">el desarrollo y la explicación de lo relacionado con la práctica. Estos documentos </w:t>
+      </w:r>
+      <w:r>
+        <w:rPr>
+          <w:b/>
+          <w:bCs/>
+        </w:rPr>
+        <w:t>tienen un carácter incremental</w:t>
+      </w:r>
+      <w:r>
+        <w:t>, de forma que una vez entregados, no se podrán modificar, tan solo ampliar.</w:t>
+      </w:r>
+    </w:p>
+    <w:p>
+      <w:pPr>
+        <w:ind w:left="1416" w:firstLine="708"/>
+        <w:jc w:val="both"/>
+      </w:pPr>
+      <w:r>
+        <w:rPr>
+          <w:color w:val="FF0000"/>
+        </w:rPr>
+        <w:t>ATENCIÓN:</w:t>
+      </w:r>
+      <w:r>
+        <w:t xml:space="preserve"> los documentos recogidos en este directorio quedan fuera de la Gestión de la Configuración aquí definida.</w:t>
+      </w:r>
+    </w:p>
+    <w:p>
+      <w:pPr>
+        <w:pStyle w:val="ListParagraph"/>
+        <w:numPr>
+          <w:ilvl w:val="2"/>
+          <w:numId w:val="13"/>
+        </w:numPr>
+        <w:jc w:val="both"/>
+        <w:rPr>
+          <w:rFonts w:eastAsiaTheme="minorEastAsia"/>
+        </w:rPr>
+      </w:pPr>
+      <w:r>
+        <w:rPr>
+          <w:b/>
+          <w:bCs/>
+          <w:u w:val="single"/>
+        </w:rPr>
+        <w:t>“Memoria”</w:t>
+      </w:r>
+      <w:r>
+        <w:t>: se trata de un único documento que se irá realizando de forma increme</w:t>
+      </w:r>
+      <w:r>
+        <w:t>n</w:t>
+      </w:r>
+      <w:r>
+        <w:t xml:space="preserve">tal a lo largo de la duración del proyecto, pudiendo contener referencias a otros documentos existentes en el resto de </w:t>
+      </w:r>
+      <w:r>
+        <w:t>los directorios</w:t>
+      </w:r>
+      <w:r>
+        <w:t>.</w:t>
+      </w:r>
+    </w:p>
+    <w:p>
+      <w:pPr>
+        <w:pStyle w:val="ListParagraph"/>
+        <w:numPr>
+          <w:ilvl w:val="1"/>
+          <w:numId w:val="16"/>
+        </w:numPr>
+        <w:jc w:val="both"/>
+        <w:rPr>
+          <w:rFonts w:eastAsiaTheme="minorEastAsia"/>
+        </w:rPr>
+      </w:pPr>
+      <w:r>
+        <w:t xml:space="preserve">Todos los ficheros que utilicemos tendrán el siguiente </w:t>
+      </w:r>
+      <w:r>
+        <w:rPr>
+          <w:b/>
+          <w:bCs/>
+        </w:rPr>
+        <w:t>formato</w:t>
+      </w:r>
+      <w:r>
+        <w:t>:</w:t>
+      </w:r>
+      <w:r>
+        <w:t xml:space="preserve"> </w:t>
+      </w:r>
+      <w:r>
+        <w:rPr>
+          <w:u w:val="single"/>
+        </w:rPr>
+        <w:t>NombreDelDocumento-Grp1A-</w:t>
+      </w:r>
+      <w:proofErr w:type="gramStart"/>
+      <w:r>
+        <w:rPr>
+          <w:u w:val="single"/>
+        </w:rPr>
+        <w:t>vX.Y</w:t>
+      </w:r>
+      <w:proofErr w:type="gramEnd"/>
+      <w:r>
+        <w:t>, donde X e Y hacen referencia a números enteros que s</w:t>
+      </w:r>
+      <w:r>
+        <w:t xml:space="preserve">e generarán de forma consecutiva (En el apartado de gestión del Cambio se detalla como variarán estos números). </w:t>
+      </w:r>
+    </w:p>
+    <w:p>
+      <w:pPr>
+        <w:ind w:left="1080"/>
+        <w:jc w:val="both"/>
+      </w:pPr>
+    </w:p>
+    <w:p>
+      <w:pPr>
+        <w:ind w:left="720"/>
+        <w:jc w:val="both"/>
+      </w:pPr>
+      <w:r>
+        <w:t xml:space="preserve">A mayores, </w:t>
+      </w:r>
+      <w:proofErr w:type="gramStart"/>
+      <w:r>
+        <w:t>aclarar</w:t>
+      </w:r>
+      <w:proofErr w:type="gramEnd"/>
+      <w:r>
+        <w:t xml:space="preserve"> que a incorporación de </w:t>
+      </w:r>
+      <w:r>
+        <w:rPr>
+          <w:b/>
+          <w:bCs/>
+        </w:rPr>
+        <w:t>futuros archivos</w:t>
+      </w:r>
+      <w:r>
+        <w:t xml:space="preserve"> que se vayan generando, derivados de documentación de la práctica y/o solicitudes del cliente, estos irán </w:t>
+      </w:r>
+      <w:r>
+        <w:t xml:space="preserve">adhiriéndose a los directorios ya mencionados. Por ello, vale la pena destacar, que se </w:t>
+      </w:r>
+      <w:r>
+        <w:rPr>
+          <w:b/>
+          <w:bCs/>
+        </w:rPr>
+        <w:t>identificarán los archivos que siguen la GC según el directorio en el que se encuentren.</w:t>
+      </w:r>
+      <w:r>
+        <w:t xml:space="preserve"> Por o</w:t>
+      </w:r>
+      <w:r>
+        <w:t xml:space="preserve">tra parte, </w:t>
+      </w:r>
+      <w:proofErr w:type="gramStart"/>
+      <w:r>
+        <w:t>aclarar</w:t>
+      </w:r>
+      <w:proofErr w:type="gramEnd"/>
+      <w:r>
+        <w:t xml:space="preserve"> que estos archivos pasaran a ser considerados por la GC </w:t>
+      </w:r>
+      <w:r>
+        <w:rPr>
+          <w:b/>
+          <w:bCs/>
+        </w:rPr>
+        <w:t>una vez sean entregados</w:t>
+      </w:r>
+      <w:r>
+        <w:t>,</w:t>
+      </w:r>
+      <w:r>
+        <w:t xml:space="preserve"> lo que implica ser considerado en la línea base que se genere y que implica pasar a formar parte de la GC.</w:t>
+      </w:r>
+    </w:p>
+    <w:p>
+      <w:pPr>
+        <w:pStyle w:val="ListParagraph"/>
+        <w:numPr>
+          <w:ilvl w:val="0"/>
+          <w:numId w:val="16"/>
+        </w:numPr>
+        <w:jc w:val="both"/>
+      </w:pPr>
+      <w:r>
+        <w:rPr>
+          <w:b/>
+          <w:bCs/>
+          <w:u w:val="single"/>
+        </w:rPr>
+        <w:t>P</w:t>
+      </w:r>
+      <w:r>
+        <w:rPr>
+          <w:b/>
+          <w:bCs/>
+          <w:u w:val="single"/>
+        </w:rPr>
+        <w:t>roceso de Gestión de la configuración</w:t>
+      </w:r>
+      <w:r>
+        <w:rPr>
+          <w:b/>
+          <w:bCs/>
+          <w:u w:val="single"/>
+        </w:rPr>
+        <w:t xml:space="preserve"> (uso del repositorio y su enfoque)</w:t>
+      </w:r>
+      <w:r>
+        <w:rPr>
+          <w:b/>
+          <w:bCs/>
+          <w:u w:val="single"/>
+        </w:rPr>
+        <w:t>:</w:t>
+      </w:r>
+      <w:r>
+        <w:t xml:space="preserve"> este proceso se llevará a cabo mediante el uso del repositorio </w:t>
+      </w:r>
+      <w:proofErr w:type="spellStart"/>
+      <w:r>
+        <w:t>git</w:t>
+      </w:r>
+      <w:proofErr w:type="spellEnd"/>
+      <w:r>
+        <w:t xml:space="preserve"> compartido por los integrantes del equipo</w:t>
+      </w:r>
+      <w:r>
+        <w:t>. Sobre este repositorio nos encontraremos el directorio denominado como raíz</w:t>
+      </w:r>
+      <w:r>
+        <w:t xml:space="preserve">, que contendrá los diferentes subdirectorios comentados anteriormente. Para </w:t>
+      </w:r>
+      <w:r>
+        <w:t>su correcto uso, los documentos deberán ser ubicados en el lugar designado para cada uno de ellos.</w:t>
+      </w:r>
+    </w:p>
+    <w:p>
+      <w:pPr>
+        <w:ind w:left="360" w:firstLine="360"/>
+        <w:jc w:val="both"/>
+      </w:pPr>
+      <w:r>
+        <w:t>En cuanto a posibilidades que ofrece la herramienta, destacar que podremos almacenar el estado de cada uno de los estados del repos</w:t>
+      </w:r>
+      <w:r>
+        <w:t xml:space="preserve">itorio en una entrega concreta, mediante el uso de tags. De esta forma podremos recuperar cada </w:t>
+      </w:r>
+      <w:r>
+        <w:t>una</w:t>
+      </w:r>
+      <w:r>
+        <w:t xml:space="preserve"> de las versiones entregadas. Este apartado se detalla más en profundidad en el subapartado de creación de líneas</w:t>
+      </w:r>
+      <w:r>
+        <w:t xml:space="preserve"> base del siguiente punto.</w:t>
+      </w:r>
+    </w:p>
+    <w:p>
+      <w:pPr>
+        <w:ind w:left="360" w:firstLine="360"/>
+        <w:jc w:val="both"/>
+      </w:pPr>
+      <w:r>
+        <w:t>Por último, detallar que se realizará el curso normal del uso de la herramie</w:t>
+      </w:r>
+      <w:r>
+        <w:t>n</w:t>
+      </w:r>
+      <w:r>
+        <w:t>ta (</w:t>
+      </w:r>
+      <w:proofErr w:type="spellStart"/>
+      <w:r>
+        <w:t>push</w:t>
+      </w:r>
+      <w:proofErr w:type="spellEnd"/>
+      <w:r>
+        <w:t xml:space="preserve">, </w:t>
+      </w:r>
+      <w:proofErr w:type="spellStart"/>
+      <w:r>
+        <w:t>pull</w:t>
+      </w:r>
+      <w:proofErr w:type="spellEnd"/>
+      <w:r>
+        <w:t xml:space="preserve"> y </w:t>
+      </w:r>
+      <w:proofErr w:type="spellStart"/>
+      <w:r>
+        <w:t>commits</w:t>
+      </w:r>
+      <w:proofErr w:type="spellEnd"/>
+      <w:r>
+        <w:t xml:space="preserve">), aunque es necesario configurar la herramienta para que en casos de </w:t>
+      </w:r>
+      <w:r>
+        <w:t>colisiones entre documentos .docx (y derivados), se gestionen con la herramienta Word.</w:t>
+      </w:r>
+    </w:p>
+    <w:p>
+      <w:pPr>
+        <w:pStyle w:val="ListParagraph"/>
+        <w:numPr>
+          <w:ilvl w:val="0"/>
+          <w:numId w:val="16"/>
+        </w:numPr>
+        <w:jc w:val="both"/>
+      </w:pPr>
+      <w:r>
+        <w:rPr>
+          <w:b/>
+          <w:bCs/>
+          <w:u w:val="single"/>
+        </w:rPr>
+        <w:t>Gestión del cambio</w:t>
+      </w:r>
+      <w:r>
+        <w:t>: sobre todo los documentos que con los que trabajamos, debemos de definir un proceso coordinado y estructurado para la real</w:t>
+      </w:r>
+      <w:r>
+        <w:t>ización de cambios sobre cualquier elemento. Para ello hemos diseñado el siguiente sistema:</w:t>
+      </w:r>
+    </w:p>
+    <w:p>
+      <w:pPr>
+        <w:pStyle w:val="ListParagraph"/>
+        <w:numPr>
+          <w:ilvl w:val="1"/>
+          <w:numId w:val="16"/>
+        </w:numPr>
+        <w:jc w:val="both"/>
+      </w:pPr>
+      <w:r>
+        <w:t>Se cuenta con un nuevo subdirectorio que cuelga del directorio raíz denominado “</w:t>
+      </w:r>
+      <w:r>
+        <w:rPr>
+          <w:b/>
+          <w:bCs/>
+        </w:rPr>
+        <w:t>Gestión del camb</w:t>
+      </w:r>
+      <w:r>
+        <w:rPr>
+          <w:b/>
+          <w:bCs/>
+        </w:rPr>
+        <w:t>io”.</w:t>
+      </w:r>
+      <w:r>
+        <w:t xml:space="preserve"> Dentro de este nos encontraremos con otros tres subdirectorios, que son los siguientes:</w:t>
+      </w:r>
+    </w:p>
+    <w:p>
+      <w:pPr>
+        <w:pStyle w:val="ListParagraph"/>
+        <w:numPr>
+          <w:ilvl w:val="2"/>
+          <w:numId w:val="16"/>
+        </w:numPr>
+        <w:jc w:val="both"/>
+      </w:pPr>
+      <w:r>
+        <w:rPr>
+          <w:b/>
+          <w:bCs/>
+        </w:rPr>
+        <w:t>Solicitudes</w:t>
+      </w:r>
+      <w:r>
+        <w:t xml:space="preserve">: este directorio se encarga de almacenar </w:t>
+      </w:r>
+      <w:r>
+        <w:t>todas las solicitudes</w:t>
+      </w:r>
+      <w:r>
+        <w:t xml:space="preserve"> de propuestas de cambio que no han sido estudiadas</w:t>
+      </w:r>
+      <w:r>
+        <w:t>, las cuales deben tener la forma de la plantilla denominada “PlantillaSolicitudCambio.doc</w:t>
+      </w:r>
+      <w:r>
+        <w:t>x</w:t>
+      </w:r>
+      <w:r>
+        <w:t>” que se encuentra en este mismo directorio. Por último, cada integrante que quiera propo</w:t>
+      </w:r>
+      <w:r>
+        <w:t xml:space="preserve">ner un cambio sobre alguno de los </w:t>
+      </w:r>
+      <w:r>
+        <w:t>documentos</w:t>
+      </w:r>
+      <w:r>
+        <w:t xml:space="preserve"> deberá de rellenar dicha plantilla y almacenarla en este directorio con el siguiente formato: SolicitudCambio</w:t>
+      </w:r>
+      <w:r>
+        <w:t>ID</w:t>
+      </w:r>
+      <w:r>
+        <w:t>_ArchivoACambiar</w:t>
+      </w:r>
+      <w:r>
+        <w:t>YVersion</w:t>
+      </w:r>
+      <w:r>
+        <w:t>_FechaSolicitud_InicialesSolici</w:t>
+      </w:r>
+      <w:r>
+        <w:t>tante.docx.</w:t>
+      </w:r>
+    </w:p>
+    <w:p>
+      <w:pPr>
+        <w:pStyle w:val="ListParagraph"/>
+        <w:numPr>
+          <w:ilvl w:val="2"/>
+          <w:numId w:val="16"/>
+        </w:numPr>
+        <w:jc w:val="both"/>
+      </w:pPr>
+      <w:r>
+        <w:rPr>
+          <w:b/>
+          <w:bCs/>
+        </w:rPr>
+        <w:t>Aprobadas</w:t>
+      </w:r>
+      <w:r>
+        <w:t xml:space="preserve">: </w:t>
+      </w:r>
+      <w:r>
+        <w:t>una vez han sido estudiadas las propuestas almacenadas en el directorio anterior, en caso de ser aprobadas por los integrantes del grupo</w:t>
+      </w:r>
+      <w:r>
+        <w:t>, deberán ser implementadas y almacenadas en este directorio.</w:t>
+      </w:r>
+    </w:p>
+    <w:p>
+      <w:pPr>
+        <w:pStyle w:val="ListParagraph"/>
+        <w:numPr>
+          <w:ilvl w:val="2"/>
+          <w:numId w:val="16"/>
+        </w:numPr>
+        <w:jc w:val="both"/>
+      </w:pPr>
+      <w:r>
+        <w:rPr>
+          <w:b/>
+          <w:bCs/>
+        </w:rPr>
+        <w:t>Rechazadas</w:t>
+      </w:r>
+      <w:r>
+        <w:t>: al igual que el caso an</w:t>
+      </w:r>
+      <w:r>
+        <w:t>terior, una vez han sido estudiadas una determinada solicitud y se ha decidido rechazar por parte del equipo, deberá ser eliminada del directorio “Solicitudes” y pasar a figurar en este.</w:t>
+      </w:r>
+    </w:p>
+    <w:p>
+      <w:pPr>
+        <w:pStyle w:val="ListParagraph"/>
+        <w:numPr>
+          <w:ilvl w:val="1"/>
+          <w:numId w:val="16"/>
+        </w:numPr>
+        <w:jc w:val="both"/>
+      </w:pPr>
+      <w:r>
+        <w:t xml:space="preserve">Se cuenta con un </w:t>
+      </w:r>
+      <w:r>
+        <w:rPr>
+          <w:b/>
+          <w:bCs/>
+        </w:rPr>
+        <w:t xml:space="preserve">proceso simplificado dedicado a la corrección de </w:t>
+      </w:r>
+      <w:r>
+        <w:rPr>
+          <w:b/>
+          <w:bCs/>
+        </w:rPr>
+        <w:t>errores</w:t>
+      </w:r>
+      <w:r>
+        <w:rPr>
+          <w:b/>
+          <w:bCs/>
+        </w:rPr>
+        <w:t xml:space="preserve"> tipográficos o menores</w:t>
+      </w:r>
+      <w:r>
+        <w:t xml:space="preserve">, de forma que se cubrirá otro tipo de plantilla para dejar constancia de los datos relacionados con el cambio, </w:t>
+      </w:r>
+      <w:r>
+        <w:t>y podrá implementarse directamente, sin necesidad de aprobación de los integrantes del grupo</w:t>
+      </w:r>
+      <w:r>
+        <w:t xml:space="preserve">. </w:t>
+      </w:r>
+      <w:r>
+        <w:t>Esta plantilla</w:t>
+      </w:r>
+      <w:r>
+        <w:t xml:space="preserve"> se denominada “PlantillaSolicitudCambioTipografico.docx”, y una vez rellenada e implementado el cambio será almacenada en el directorio </w:t>
+      </w:r>
+      <w:r>
+        <w:t>“Aprobadas” con el siguiente formato: “SolicitudCambioTipografico</w:t>
+      </w:r>
+      <w:r>
+        <w:t>ID</w:t>
+      </w:r>
+      <w:r>
+        <w:t>_ArchivoYVersion_FechaDeImplementacion_InicialesImplementador.docx”.</w:t>
+      </w:r>
+    </w:p>
+    <w:p>
+      <w:pPr>
+        <w:pStyle w:val="ListParagraph"/>
+        <w:numPr>
+          <w:ilvl w:val="1"/>
+          <w:numId w:val="16"/>
+        </w:numPr>
+        <w:jc w:val="both"/>
+        <w:rPr>
+          <w:rFonts w:eastAsiaTheme="minorEastAsia"/>
+        </w:rPr>
+      </w:pPr>
+      <w:r>
+        <w:t xml:space="preserve">Se definió en el apartado de “Identificación de elementos de la Gestión de la configuración” que todos nuestros documentos seguirán el siguiente formato en cuanto a su nombre: </w:t>
+      </w:r>
+      <w:r>
+        <w:t xml:space="preserve">NombreDelDocumento-Grp1A-vX.Y. En cuanto al nombramiento de las versiones, </w:t>
+      </w:r>
+      <w:r>
+        <w:rPr>
+          <w:b/>
+          <w:bCs/>
+        </w:rPr>
+        <w:t>el factor Y del documento</w:t>
+      </w:r>
+      <w:r>
+        <w:t xml:space="preserve"> se irá incrementando en una unidad según se vayan implementando los pertinentes cambios aprobados sobre este</w:t>
+      </w:r>
+      <w:r>
+        <w:t>. De esta forma, podremos tener el control sobre los documentos ya que el repositorio nos permite volver a un estado anterior en los documentos, y al contar con una identi</w:t>
+      </w:r>
+      <w:r>
+        <w:t>ficación de los documentos podemos recuperar cualquier versión antes de su modificación.</w:t>
+      </w:r>
+    </w:p>
+    <w:p>
+      <w:pPr>
+        <w:pStyle w:val="ListParagraph"/>
+        <w:numPr>
+          <w:ilvl w:val="1"/>
+          <w:numId w:val="16"/>
+        </w:numPr>
+        <w:jc w:val="both"/>
+        <w:rPr>
+          <w:rFonts w:eastAsiaTheme="minorEastAsia"/>
+        </w:rPr>
+      </w:pPr>
+      <w:r>
+        <w:rPr>
+          <w:b/>
+          <w:bCs/>
+          <w:u w:val="single"/>
+        </w:rPr>
+        <w:t>Gestión de líneas Base:</w:t>
+      </w:r>
+      <w:r>
+        <w:t xml:space="preserve"> a lo largo de la vida de nuestro proyecto tendremos que realizar diferentes entregas, bien sea a nuestro director de la organización o a nuestro cliente. Todas estas entregas seguirán el siguiente format</w:t>
+      </w:r>
+      <w:r>
+        <w:t>o en su nombre:&lt;GrpX&gt;_&lt;PRACTICAYY&gt;_&lt;NombrePRÁCTICA&gt;_&lt;AAMMDD&gt;_[v&lt;version&gt;]</w:t>
+      </w:r>
+      <w:r>
+        <w:t xml:space="preserve">.zip. Dicho .zip contendrá la última versión generada de todos los documentos solicitados, ya que el uso del repositorio nos permite tener accesible </w:t>
+      </w:r>
+      <w:r>
+        <w:t>a todos los integrantes del grupo estas versiones de los documentos, generando así entregable únicos y correctos en forma.</w:t>
+      </w:r>
+    </w:p>
+    <w:p>
+      <w:pPr>
+        <w:ind w:left="1080" w:firstLine="336"/>
+        <w:jc w:val="both"/>
+      </w:pPr>
+      <w:r>
+        <w:t>Asociado a estas entregas, se determinarán en el momento de la realización de esta, todos los documentos recogidos en este documento como líneas base, realizando así dos tareas:</w:t>
+      </w:r>
+    </w:p>
+    <w:p>
+      <w:pPr>
+        <w:pStyle w:val="ListParagraph"/>
+        <w:numPr>
+          <w:ilvl w:val="2"/>
+          <w:numId w:val="15"/>
+        </w:numPr>
+        <w:jc w:val="both"/>
+        <w:rPr>
+          <w:rFonts w:eastAsiaTheme="minorEastAsia"/>
+          <w:u w:val="single"/>
+        </w:rPr>
+      </w:pPr>
+      <w:r>
+        <w:t xml:space="preserve">La creación de una nueva línea base, lo que implica un cambio en el nombramiento de los documentos. Todos los documentos incrementaran en una unidad el campo X asociado a la versión, y </w:t>
+      </w:r>
+      <w:proofErr w:type="spellStart"/>
+      <w:r>
+        <w:t>setearán</w:t>
+      </w:r>
+      <w:proofErr w:type="spellEnd"/>
+      <w:r>
+        <w:t xml:space="preserve"> a 0 el valor de la Y.</w:t>
+      </w:r>
+    </w:p>
+    <w:p>
+      <w:pPr>
+        <w:pStyle w:val="ListParagraph"/>
+        <w:numPr>
+          <w:ilvl w:val="2"/>
+          <w:numId w:val="15"/>
+        </w:numPr>
+        <w:jc w:val="both"/>
+      </w:pPr>
+      <w:r>
+        <w:t>Almacenamiento de la versión actual del repositorio: de esta forma tendremos accesible y recuperable (gracias al funcionamiento del repositorio) todas las líneas base y entregas realizadas a lo largo del proyecto</w:t>
       </w:r>
     </w:p>
     <w:p>
       <w:pPr>
         <w:pStyle w:val="Heading1"/>
-      </w:pPr>
-    </w:p>
+        <w:numPr>
+          <w:ilvl w:val="0"/>
+          <w:numId w:val="24"/>
+        </w:numPr>
+        <w:rPr>
+          <w:rFonts w:asciiTheme="minorHAnsi" w:hAnsiTheme="minorHAnsi" w:cstheme="minorHAnsi"/>
+          <w:b w:val="0"/>
+          <w:bCs w:val="0"/>
+          <w:sz w:val="22"/>
+          <w:szCs w:val="22"/>
+        </w:rPr>
+      </w:pPr>
+      <w:r>
+        <w:rPr>
+          <w:rFonts w:asciiTheme="minorHAnsi" w:hAnsiTheme="minorHAnsi" w:cstheme="minorHAnsi"/>
+          <w:i/>
+          <w:iCs/>
+          <w:sz w:val="22"/>
+          <w:szCs w:val="22"/>
+          <w:u w:val="single"/>
+        </w:rPr>
+        <w:t>Revisión y Auditoría</w:t>
+      </w:r>
+      <w:r>
+        <w:rPr>
+          <w:rFonts w:asciiTheme="minorHAnsi" w:hAnsiTheme="minorHAnsi" w:cstheme="minorHAnsi"/>
+          <w:i/>
+          <w:iCs/>
+          <w:sz w:val="22"/>
+          <w:szCs w:val="22"/>
+          <w:u w:val="single"/>
+        </w:rPr>
+        <w:t>:</w:t>
+      </w:r>
+      <w:r>
+        <w:rPr>
+          <w:rFonts w:asciiTheme="minorHAnsi" w:hAnsiTheme="minorHAnsi" w:cstheme="minorHAnsi"/>
+          <w:b w:val="0"/>
+          <w:bCs w:val="0"/>
+          <w:sz w:val="22"/>
+          <w:szCs w:val="22"/>
+        </w:rPr>
+        <w:t xml:space="preserve"> para la correcta entrega en tiempo y forma de los diferentes documentos que esta incluya, se ha desarrollado un documento de Auditoría, que contendrá los diferentes aspectos a revisar</w:t>
+      </w:r>
+      <w:r>
+        <w:rPr>
+          <w:rFonts w:asciiTheme="minorHAnsi" w:hAnsiTheme="minorHAnsi" w:cstheme="minorHAnsi"/>
+          <w:b w:val="0"/>
+          <w:bCs w:val="0"/>
+          <w:sz w:val="22"/>
+          <w:szCs w:val="22"/>
+        </w:rPr>
+        <w:t xml:space="preserve">. Estos puntos </w:t>
+      </w:r>
+      <w:r>
+        <w:rPr>
+          <w:rFonts w:asciiTheme="minorHAnsi" w:hAnsiTheme="minorHAnsi" w:cstheme="minorHAnsi"/>
+          <w:b w:val="0"/>
+          <w:bCs w:val="0"/>
+          <w:sz w:val="22"/>
+          <w:szCs w:val="22"/>
+        </w:rPr>
+        <w:t xml:space="preserve">aparecen de </w:t>
+      </w:r>
+      <w:r>
+        <w:rPr>
+          <w:rFonts w:asciiTheme="minorHAnsi" w:hAnsiTheme="minorHAnsi" w:cstheme="minorHAnsi"/>
+          <w:b w:val="0"/>
+          <w:bCs w:val="0"/>
+          <w:sz w:val="22"/>
+          <w:szCs w:val="22"/>
+        </w:rPr>
+        <w:t>consideraciones de los integrantes del grupo</w:t>
+      </w:r>
+      <w:r>
+        <w:rPr>
+          <w:rFonts w:asciiTheme="minorHAnsi" w:hAnsiTheme="minorHAnsi" w:cstheme="minorHAnsi"/>
+          <w:b w:val="0"/>
+          <w:bCs w:val="0"/>
+          <w:sz w:val="22"/>
+          <w:szCs w:val="22"/>
+        </w:rPr>
+        <w:t xml:space="preserve">, de forma que les parecen importantes o que requiere especial atención, así como de </w:t>
+      </w:r>
+      <w:r>
+        <w:rPr>
+          <w:rFonts w:asciiTheme="minorHAnsi" w:hAnsiTheme="minorHAnsi" w:cstheme="minorHAnsi"/>
+          <w:b w:val="0"/>
+          <w:bCs w:val="0"/>
+          <w:sz w:val="22"/>
+          <w:szCs w:val="22"/>
+        </w:rPr>
+        <w:t>errores ocurridos en prácticas anteriores.</w:t>
+      </w:r>
+    </w:p>
+    <w:p/>
     <w:p>
       <w:pPr>
         <w:pStyle w:val="Heading1"/>
@@ -3098,6 +3301,136 @@
           <w:iCs/>
         </w:rPr>
         <w:t>El calendario de la GC será un apartado a incluir en la memoria del proyecto en dónde se citarán las actividades de GC necesarias a lo largo del proyecto, el recurso responsable de su realización. Posteriormente esta información se incluirá en el plan general del proyecto.</w:t>
+      </w:r>
+    </w:p>
+    <w:p>
+      <w:pPr>
+        <w:ind w:left="567"/>
+        <w:jc w:val="both"/>
+        <w:rPr>
+          <w:i/>
+          <w:iCs/>
+        </w:rPr>
+      </w:pPr>
+    </w:p>
+    <w:p>
+      <w:pPr>
+        <w:pStyle w:val="ListParagraph"/>
+        <w:numPr>
+          <w:ilvl w:val="0"/>
+          <w:numId w:val="25"/>
+        </w:numPr>
+        <w:jc w:val="both"/>
+        <w:rPr>
+          <w:rFonts w:eastAsiaTheme="minorEastAsia"/>
+          <w:i/>
+          <w:iCs/>
+        </w:rPr>
+      </w:pPr>
+      <w:r>
+        <w:rPr>
+          <w:b/>
+          <w:bCs/>
+          <w:u w:val="single"/>
+        </w:rPr>
+        <w:t>Viernes 16 de octubre de 2020:</w:t>
+      </w:r>
+      <w:r>
+        <w:t xml:space="preserve"> dada la entrega determinada por el cliente, nos hemos encontrado </w:t>
+      </w:r>
+      <w:r>
+        <w:t>con que los documentos entregados no siguen la nomenclatura aquí especificada. Esto es</w:t>
+      </w:r>
+      <w:r>
+        <w:t xml:space="preserve"> debido a que no se ha realizado una revisión de los requisitos de esta entrega, mediante un </w:t>
+      </w:r>
+      <w:proofErr w:type="spellStart"/>
+      <w:r>
+        <w:t>checklist</w:t>
+      </w:r>
+      <w:proofErr w:type="spellEnd"/>
+      <w:r>
+        <w:t xml:space="preserve"> u otro tipo de apoyo</w:t>
+      </w:r>
+      <w:r>
+        <w:t xml:space="preserve">. Dado este fallo, hemos decidido </w:t>
+      </w:r>
+      <w:r>
+        <w:rPr>
+          <w:b/>
+          <w:bCs/>
+        </w:rPr>
+        <w:t xml:space="preserve">implementar una </w:t>
+      </w:r>
+      <w:proofErr w:type="spellStart"/>
+      <w:r>
+        <w:rPr>
+          <w:b/>
+          <w:bCs/>
+        </w:rPr>
+        <w:t>checklist</w:t>
+      </w:r>
+      <w:proofErr w:type="spellEnd"/>
+      <w:r>
+        <w:rPr>
+          <w:b/>
+          <w:bCs/>
+        </w:rPr>
+        <w:t xml:space="preserve"> de Auditoría</w:t>
+      </w:r>
+      <w:r>
+        <w:t xml:space="preserve">, de forma que se verifiquen sus puntos con la suficiente antelación como para poder solucionar </w:t>
+      </w:r>
+      <w:r>
+        <w:t xml:space="preserve">los posibles </w:t>
+      </w:r>
+      <w:r>
+        <w:t>errores</w:t>
+      </w:r>
+      <w:r>
+        <w:t xml:space="preserve">. </w:t>
+      </w:r>
+    </w:p>
+    <w:p>
+      <w:pPr>
+        <w:ind w:left="360" w:firstLine="360"/>
+        <w:jc w:val="both"/>
+      </w:pPr>
+      <w:r>
+        <w:rPr>
+          <w:i/>
+          <w:iCs/>
+          <w:u w:val="single"/>
+        </w:rPr>
+        <w:t xml:space="preserve">Modificaciones </w:t>
+      </w:r>
+      <w:proofErr w:type="spellStart"/>
+      <w:r>
+        <w:rPr>
+          <w:i/>
+          <w:iCs/>
+          <w:u w:val="single"/>
+        </w:rPr>
+        <w:t>realziadas</w:t>
+      </w:r>
+      <w:proofErr w:type="spellEnd"/>
+      <w:r>
+        <w:rPr>
+          <w:i/>
+          <w:iCs/>
+          <w:u w:val="single"/>
+        </w:rPr>
+        <w:t xml:space="preserve"> de la GC:</w:t>
+      </w:r>
+      <w:r>
+        <w:rPr>
+          <w:i/>
+          <w:iCs/>
+        </w:rPr>
+        <w:t xml:space="preserve"> inclusión del apartado de revisión y auditoría.</w:t>
+      </w:r>
+      <w:r>
+        <w:t xml:space="preserve"> </w:t>
       </w:r>
     </w:p>
     <w:sectPr>
@@ -3113,6 +3446,119 @@
 <file path=word/numbering.xml><?xml version="1.0" encoding="utf-8"?>
 <w:numbering xmlns:wpc="http://schemas.microsoft.com/office/word/2010/wordprocessingCanvas" xmlns:cx="http://schemas.microsoft.com/office/drawing/2014/chartex" xmlns:cx1="http://schemas.microsoft.com/office/drawing/2015/9/8/chartex" xmlns:cx2="http://schemas.microsoft.com/office/drawing/2015/10/21/chartex" xmlns:cx3="http://schemas.microsoft.com/office/drawing/2016/5/9/chartex" xmlns:cx4="http://schemas.microsoft.com/office/drawing/2016/5/10/chartex" xmlns:cx5="http://schemas.microsoft.com/office/drawing/2016/5/11/chartex" xmlns:cx6="http://schemas.microsoft.com/office/drawing/2016/5/12/chartex" xmlns:cx7="http://schemas.microsoft.com/office/drawing/2016/5/13/chartex" xmlns:cx8="http://schemas.microsoft.com/office/drawing/2016/5/14/chartex" xmlns:mc="http://schemas.openxmlformats.org/markup-compatibility/2006" xmlns:aink="http://schemas.microsoft.com/office/drawing/2016/ink" xmlns:am3d="http://schemas.microsoft.com/office/drawing/2017/model3d" xmlns:o="urn:schemas-microsoft-com:office:office" xmlns:r="http://schemas.openxmlformats.org/officeDocument/2006/relationships" xmlns:m="http://schemas.openxmlformats.org/officeDocument/2006/math" xmlns:v="urn:schemas-microsoft-com:vml" xmlns:wp14="http://schemas.microsoft.com/office/word/2010/wordprocessingDrawing" xmlns:wp="http://schemas.openxmlformats.org/drawingml/2006/wordprocessingDrawing" xmlns:w10="urn:schemas-microsoft-com:office:word" xmlns:w="http://schemas.openxmlformats.org/wordprocessingml/2006/main" xmlns:w14="http://schemas.microsoft.com/office/word/2010/wordml" xmlns:w15="http://schemas.microsoft.com/office/word/2012/wordml" xmlns:w16cex="http://schemas.microsoft.com/office/word/2018/wordml/cex" xmlns:w16cid="http://schemas.microsoft.com/office/word/2016/wordml/cid" xmlns:w16="http://schemas.microsoft.com/office/word/2018/wordml" xmlns:w16se="http://schemas.microsoft.com/office/word/2015/wordml/symex" xmlns:wpg="http://schemas.microsoft.com/office/word/2010/wordprocessingGroup" xmlns:wpi="http://schemas.microsoft.com/office/word/2010/wordprocessingInk" xmlns:wne="http://schemas.microsoft.com/office/word/2006/wordml" xmlns:wps="http://schemas.microsoft.com/office/word/2010/wordprocessingShape" mc:Ignorable="w14 w15 w16se w16cid w16 w16cex wp14">
   <w:abstractNum w:abstractNumId="0" w15:restartNumberingAfterBreak="0">
+    <w:nsid w:val="04C6482C"/>
+    <w:multiLevelType w:val="hybridMultilevel"/>
+    <w:tmpl w:val="FFFFFFFF"/>
+    <w:lvl w:ilvl="0" w:tplc="1D32623A">
+      <w:start w:val="1"/>
+      <w:numFmt w:val="bullet"/>
+      <w:lvlText w:val=""/>
+      <w:lvlJc w:val="left"/>
+      <w:pPr>
+        <w:ind w:left="720" w:hanging="360"/>
+      </w:pPr>
+      <w:rPr>
+        <w:rFonts w:hint="default" w:ascii="Symbol" w:hAnsi="Symbol"/>
+      </w:rPr>
+    </w:lvl>
+    <w:lvl w:ilvl="1" w:tplc="B282CA1C">
+      <w:start w:val="1"/>
+      <w:numFmt w:val="bullet"/>
+      <w:lvlText w:val="o"/>
+      <w:lvlJc w:val="left"/>
+      <w:pPr>
+        <w:ind w:left="1440" w:hanging="360"/>
+      </w:pPr>
+      <w:rPr>
+        <w:rFonts w:hint="default" w:ascii="Courier New" w:hAnsi="Courier New"/>
+      </w:rPr>
+    </w:lvl>
+    <w:lvl w:ilvl="2" w:tplc="272042A0">
+      <w:start w:val="1"/>
+      <w:numFmt w:val="bullet"/>
+      <w:lvlText w:val=""/>
+      <w:lvlJc w:val="left"/>
+      <w:pPr>
+        <w:ind w:left="2160" w:hanging="360"/>
+      </w:pPr>
+      <w:rPr>
+        <w:rFonts w:hint="default" w:ascii="Wingdings" w:hAnsi="Wingdings"/>
+      </w:rPr>
+    </w:lvl>
+    <w:lvl w:ilvl="3" w:tplc="83AA813C">
+      <w:start w:val="1"/>
+      <w:numFmt w:val="bullet"/>
+      <w:lvlText w:val=""/>
+      <w:lvlJc w:val="left"/>
+      <w:pPr>
+        <w:ind w:left="2880" w:hanging="360"/>
+      </w:pPr>
+      <w:rPr>
+        <w:rFonts w:hint="default" w:ascii="Symbol" w:hAnsi="Symbol"/>
+      </w:rPr>
+    </w:lvl>
+    <w:lvl w:ilvl="4" w:tplc="78DE3A06">
+      <w:start w:val="1"/>
+      <w:numFmt w:val="bullet"/>
+      <w:lvlText w:val="o"/>
+      <w:lvlJc w:val="left"/>
+      <w:pPr>
+        <w:ind w:left="3600" w:hanging="360"/>
+      </w:pPr>
+      <w:rPr>
+        <w:rFonts w:hint="default" w:ascii="Courier New" w:hAnsi="Courier New"/>
+      </w:rPr>
+    </w:lvl>
+    <w:lvl w:ilvl="5" w:tplc="89167666">
+      <w:start w:val="1"/>
+      <w:numFmt w:val="bullet"/>
+      <w:lvlText w:val=""/>
+      <w:lvlJc w:val="left"/>
+      <w:pPr>
+        <w:ind w:left="4320" w:hanging="360"/>
+      </w:pPr>
+      <w:rPr>
+        <w:rFonts w:hint="default" w:ascii="Wingdings" w:hAnsi="Wingdings"/>
+      </w:rPr>
+    </w:lvl>
+    <w:lvl w:ilvl="6" w:tplc="AE1865E6">
+      <w:start w:val="1"/>
+      <w:numFmt w:val="bullet"/>
+      <w:lvlText w:val=""/>
+      <w:lvlJc w:val="left"/>
+      <w:pPr>
+        <w:ind w:left="5040" w:hanging="360"/>
+      </w:pPr>
+      <w:rPr>
+        <w:rFonts w:hint="default" w:ascii="Symbol" w:hAnsi="Symbol"/>
+      </w:rPr>
+    </w:lvl>
+    <w:lvl w:ilvl="7" w:tplc="8E0621DC">
+      <w:start w:val="1"/>
+      <w:numFmt w:val="bullet"/>
+      <w:lvlText w:val="o"/>
+      <w:lvlJc w:val="left"/>
+      <w:pPr>
+        <w:ind w:left="5760" w:hanging="360"/>
+      </w:pPr>
+      <w:rPr>
+        <w:rFonts w:hint="default" w:ascii="Courier New" w:hAnsi="Courier New"/>
+      </w:rPr>
+    </w:lvl>
+    <w:lvl w:ilvl="8" w:tplc="5C5EEEEC">
+      <w:start w:val="1"/>
+      <w:numFmt w:val="bullet"/>
+      <w:lvlText w:val=""/>
+      <w:lvlJc w:val="left"/>
+      <w:pPr>
+        <w:ind w:left="6480" w:hanging="360"/>
+      </w:pPr>
+      <w:rPr>
+        <w:rFonts w:hint="default" w:ascii="Wingdings" w:hAnsi="Wingdings"/>
+      </w:rPr>
+    </w:lvl>
+  </w:abstractNum>
+  <w:abstractNum w:abstractNumId="1" w15:restartNumberingAfterBreak="0">
     <w:nsid w:val="0C6E0ABD"/>
     <w:multiLevelType w:val="hybridMultilevel"/>
     <w:tmpl w:val="FFFFFFFF"/>
@@ -3198,7 +3644,7 @@
       </w:pPr>
     </w:lvl>
   </w:abstractNum>
-  <w:abstractNum w:abstractNumId="1" w15:restartNumberingAfterBreak="0">
+  <w:abstractNum w:abstractNumId="2" w15:restartNumberingAfterBreak="0">
     <w:nsid w:val="15A17B9B"/>
     <w:multiLevelType w:val="hybridMultilevel"/>
     <w:tmpl w:val="83DE620C"/>
@@ -3311,7 +3757,120 @@
       </w:rPr>
     </w:lvl>
   </w:abstractNum>
-  <w:abstractNum w:abstractNumId="2" w15:restartNumberingAfterBreak="0">
+  <w:abstractNum w:abstractNumId="3" w15:restartNumberingAfterBreak="0">
+    <w:nsid w:val="168A5C87"/>
+    <w:multiLevelType w:val="hybridMultilevel"/>
+    <w:tmpl w:val="CCFEB992"/>
+    <w:lvl w:ilvl="0" w:tplc="83D4F406">
+      <w:start w:val="1"/>
+      <w:numFmt w:val="bullet"/>
+      <w:lvlText w:val=""/>
+      <w:lvlJc w:val="left"/>
+      <w:pPr>
+        <w:ind w:left="720" w:hanging="360"/>
+      </w:pPr>
+      <w:rPr>
+        <w:rFonts w:hint="default" w:ascii="Symbol" w:hAnsi="Symbol"/>
+      </w:rPr>
+    </w:lvl>
+    <w:lvl w:ilvl="1" w:tplc="51546D86">
+      <w:start w:val="1"/>
+      <w:numFmt w:val="bullet"/>
+      <w:lvlText w:val="o"/>
+      <w:lvlJc w:val="left"/>
+      <w:pPr>
+        <w:ind w:left="1440" w:hanging="360"/>
+      </w:pPr>
+      <w:rPr>
+        <w:rFonts w:hint="default" w:ascii="Courier New" w:hAnsi="Courier New"/>
+      </w:rPr>
+    </w:lvl>
+    <w:lvl w:ilvl="2" w:tplc="1CAEB436">
+      <w:start w:val="1"/>
+      <w:numFmt w:val="bullet"/>
+      <w:lvlText w:val=""/>
+      <w:lvlJc w:val="left"/>
+      <w:pPr>
+        <w:ind w:left="2160" w:hanging="360"/>
+      </w:pPr>
+      <w:rPr>
+        <w:rFonts w:hint="default" w:ascii="Wingdings" w:hAnsi="Wingdings"/>
+      </w:rPr>
+    </w:lvl>
+    <w:lvl w:ilvl="3" w:tplc="1D0A8866">
+      <w:start w:val="1"/>
+      <w:numFmt w:val="bullet"/>
+      <w:lvlText w:val=""/>
+      <w:lvlJc w:val="left"/>
+      <w:pPr>
+        <w:ind w:left="2880" w:hanging="360"/>
+      </w:pPr>
+      <w:rPr>
+        <w:rFonts w:hint="default" w:ascii="Symbol" w:hAnsi="Symbol"/>
+      </w:rPr>
+    </w:lvl>
+    <w:lvl w:ilvl="4" w:tplc="4D6C7D36">
+      <w:start w:val="1"/>
+      <w:numFmt w:val="bullet"/>
+      <w:lvlText w:val="o"/>
+      <w:lvlJc w:val="left"/>
+      <w:pPr>
+        <w:ind w:left="3600" w:hanging="360"/>
+      </w:pPr>
+      <w:rPr>
+        <w:rFonts w:hint="default" w:ascii="Courier New" w:hAnsi="Courier New"/>
+      </w:rPr>
+    </w:lvl>
+    <w:lvl w:ilvl="5" w:tplc="F15E456A">
+      <w:start w:val="1"/>
+      <w:numFmt w:val="bullet"/>
+      <w:lvlText w:val=""/>
+      <w:lvlJc w:val="left"/>
+      <w:pPr>
+        <w:ind w:left="4320" w:hanging="360"/>
+      </w:pPr>
+      <w:rPr>
+        <w:rFonts w:hint="default" w:ascii="Wingdings" w:hAnsi="Wingdings"/>
+      </w:rPr>
+    </w:lvl>
+    <w:lvl w:ilvl="6" w:tplc="76EC95CC">
+      <w:start w:val="1"/>
+      <w:numFmt w:val="bullet"/>
+      <w:lvlText w:val=""/>
+      <w:lvlJc w:val="left"/>
+      <w:pPr>
+        <w:ind w:left="5040" w:hanging="360"/>
+      </w:pPr>
+      <w:rPr>
+        <w:rFonts w:hint="default" w:ascii="Symbol" w:hAnsi="Symbol"/>
+      </w:rPr>
+    </w:lvl>
+    <w:lvl w:ilvl="7" w:tplc="2ABE180A">
+      <w:start w:val="1"/>
+      <w:numFmt w:val="bullet"/>
+      <w:lvlText w:val="o"/>
+      <w:lvlJc w:val="left"/>
+      <w:pPr>
+        <w:ind w:left="5760" w:hanging="360"/>
+      </w:pPr>
+      <w:rPr>
+        <w:rFonts w:hint="default" w:ascii="Courier New" w:hAnsi="Courier New"/>
+      </w:rPr>
+    </w:lvl>
+    <w:lvl w:ilvl="8" w:tplc="87B80B3A">
+      <w:start w:val="1"/>
+      <w:numFmt w:val="bullet"/>
+      <w:lvlText w:val=""/>
+      <w:lvlJc w:val="left"/>
+      <w:pPr>
+        <w:ind w:left="6480" w:hanging="360"/>
+      </w:pPr>
+      <w:rPr>
+        <w:rFonts w:hint="default" w:ascii="Wingdings" w:hAnsi="Wingdings"/>
+      </w:rPr>
+    </w:lvl>
+  </w:abstractNum>
+  <w:abstractNum w:abstractNumId="4" w15:restartNumberingAfterBreak="0">
     <w:nsid w:val="189247FA"/>
     <w:multiLevelType w:val="hybridMultilevel"/>
     <w:tmpl w:val="FFFFFFFF"/>
@@ -3424,7 +3983,7 @@
       </w:rPr>
     </w:lvl>
   </w:abstractNum>
-  <w:abstractNum w:abstractNumId="3" w15:restartNumberingAfterBreak="0">
+  <w:abstractNum w:abstractNumId="5" w15:restartNumberingAfterBreak="0">
     <w:nsid w:val="18AA6577"/>
     <w:multiLevelType w:val="hybridMultilevel"/>
     <w:tmpl w:val="FFFFFFFF"/>
@@ -3510,7 +4069,7 @@
       </w:pPr>
     </w:lvl>
   </w:abstractNum>
-  <w:abstractNum w:abstractNumId="4" w15:restartNumberingAfterBreak="0">
+  <w:abstractNum w:abstractNumId="6" w15:restartNumberingAfterBreak="0">
     <w:nsid w:val="219B6E15"/>
     <w:multiLevelType w:val="hybridMultilevel"/>
     <w:tmpl w:val="FFFFFFFF"/>
@@ -3623,7 +4182,7 @@
       </w:rPr>
     </w:lvl>
   </w:abstractNum>
-  <w:abstractNum w:abstractNumId="5" w15:restartNumberingAfterBreak="0">
+  <w:abstractNum w:abstractNumId="7" w15:restartNumberingAfterBreak="0">
     <w:nsid w:val="21B42594"/>
     <w:multiLevelType w:val="hybridMultilevel"/>
     <w:tmpl w:val="AED21FE2"/>
@@ -3709,7 +4268,7 @@
       </w:pPr>
     </w:lvl>
   </w:abstractNum>
-  <w:abstractNum w:abstractNumId="6" w15:restartNumberingAfterBreak="0">
+  <w:abstractNum w:abstractNumId="8" w15:restartNumberingAfterBreak="0">
     <w:nsid w:val="23E36EFF"/>
     <w:multiLevelType w:val="hybridMultilevel"/>
     <w:tmpl w:val="F314F3D4"/>
@@ -3822,7 +4381,120 @@
       </w:rPr>
     </w:lvl>
   </w:abstractNum>
-  <w:abstractNum w:abstractNumId="7" w15:restartNumberingAfterBreak="0">
+  <w:abstractNum w:abstractNumId="9" w15:restartNumberingAfterBreak="0">
+    <w:nsid w:val="2B244599"/>
+    <w:multiLevelType w:val="hybridMultilevel"/>
+    <w:tmpl w:val="FFFFFFFF"/>
+    <w:lvl w:ilvl="0" w:tplc="6E32F202">
+      <w:start w:val="1"/>
+      <w:numFmt w:val="bullet"/>
+      <w:lvlText w:val=""/>
+      <w:lvlJc w:val="left"/>
+      <w:pPr>
+        <w:ind w:left="720" w:hanging="360"/>
+      </w:pPr>
+      <w:rPr>
+        <w:rFonts w:hint="default" w:ascii="Symbol" w:hAnsi="Symbol"/>
+      </w:rPr>
+    </w:lvl>
+    <w:lvl w:ilvl="1" w:tplc="EE90D096">
+      <w:start w:val="1"/>
+      <w:numFmt w:val="bullet"/>
+      <w:lvlText w:val="o"/>
+      <w:lvlJc w:val="left"/>
+      <w:pPr>
+        <w:ind w:left="1440" w:hanging="360"/>
+      </w:pPr>
+      <w:rPr>
+        <w:rFonts w:hint="default" w:ascii="Courier New" w:hAnsi="Courier New"/>
+      </w:rPr>
+    </w:lvl>
+    <w:lvl w:ilvl="2" w:tplc="9648B180">
+      <w:start w:val="1"/>
+      <w:numFmt w:val="bullet"/>
+      <w:lvlText w:val=""/>
+      <w:lvlJc w:val="left"/>
+      <w:pPr>
+        <w:ind w:left="2160" w:hanging="360"/>
+      </w:pPr>
+      <w:rPr>
+        <w:rFonts w:hint="default" w:ascii="Wingdings" w:hAnsi="Wingdings"/>
+      </w:rPr>
+    </w:lvl>
+    <w:lvl w:ilvl="3" w:tplc="EAA2D74A">
+      <w:start w:val="1"/>
+      <w:numFmt w:val="bullet"/>
+      <w:lvlText w:val=""/>
+      <w:lvlJc w:val="left"/>
+      <w:pPr>
+        <w:ind w:left="2880" w:hanging="360"/>
+      </w:pPr>
+      <w:rPr>
+        <w:rFonts w:hint="default" w:ascii="Symbol" w:hAnsi="Symbol"/>
+      </w:rPr>
+    </w:lvl>
+    <w:lvl w:ilvl="4" w:tplc="E37A5F58">
+      <w:start w:val="1"/>
+      <w:numFmt w:val="bullet"/>
+      <w:lvlText w:val="o"/>
+      <w:lvlJc w:val="left"/>
+      <w:pPr>
+        <w:ind w:left="3600" w:hanging="360"/>
+      </w:pPr>
+      <w:rPr>
+        <w:rFonts w:hint="default" w:ascii="Courier New" w:hAnsi="Courier New"/>
+      </w:rPr>
+    </w:lvl>
+    <w:lvl w:ilvl="5" w:tplc="2FD4590E">
+      <w:start w:val="1"/>
+      <w:numFmt w:val="bullet"/>
+      <w:lvlText w:val=""/>
+      <w:lvlJc w:val="left"/>
+      <w:pPr>
+        <w:ind w:left="4320" w:hanging="360"/>
+      </w:pPr>
+      <w:rPr>
+        <w:rFonts w:hint="default" w:ascii="Wingdings" w:hAnsi="Wingdings"/>
+      </w:rPr>
+    </w:lvl>
+    <w:lvl w:ilvl="6" w:tplc="F79CA73E">
+      <w:start w:val="1"/>
+      <w:numFmt w:val="bullet"/>
+      <w:lvlText w:val=""/>
+      <w:lvlJc w:val="left"/>
+      <w:pPr>
+        <w:ind w:left="5040" w:hanging="360"/>
+      </w:pPr>
+      <w:rPr>
+        <w:rFonts w:hint="default" w:ascii="Symbol" w:hAnsi="Symbol"/>
+      </w:rPr>
+    </w:lvl>
+    <w:lvl w:ilvl="7" w:tplc="661818F2">
+      <w:start w:val="1"/>
+      <w:numFmt w:val="bullet"/>
+      <w:lvlText w:val="o"/>
+      <w:lvlJc w:val="left"/>
+      <w:pPr>
+        <w:ind w:left="5760" w:hanging="360"/>
+      </w:pPr>
+      <w:rPr>
+        <w:rFonts w:hint="default" w:ascii="Courier New" w:hAnsi="Courier New"/>
+      </w:rPr>
+    </w:lvl>
+    <w:lvl w:ilvl="8" w:tplc="77EC3AA4">
+      <w:start w:val="1"/>
+      <w:numFmt w:val="bullet"/>
+      <w:lvlText w:val=""/>
+      <w:lvlJc w:val="left"/>
+      <w:pPr>
+        <w:ind w:left="6480" w:hanging="360"/>
+      </w:pPr>
+      <w:rPr>
+        <w:rFonts w:hint="default" w:ascii="Wingdings" w:hAnsi="Wingdings"/>
+      </w:rPr>
+    </w:lvl>
+  </w:abstractNum>
+  <w:abstractNum w:abstractNumId="10" w15:restartNumberingAfterBreak="0">
     <w:nsid w:val="2C66722F"/>
     <w:multiLevelType w:val="hybridMultilevel"/>
     <w:tmpl w:val="FFFFFFFF"/>
@@ -3935,7 +4607,7 @@
       </w:rPr>
     </w:lvl>
   </w:abstractNum>
-  <w:abstractNum w:abstractNumId="8" w15:restartNumberingAfterBreak="0">
+  <w:abstractNum w:abstractNumId="11" w15:restartNumberingAfterBreak="0">
     <w:nsid w:val="2DED08CD"/>
     <w:multiLevelType w:val="hybridMultilevel"/>
     <w:tmpl w:val="B186F800"/>
@@ -4048,7 +4720,7 @@
       </w:rPr>
     </w:lvl>
   </w:abstractNum>
-  <w:abstractNum w:abstractNumId="9" w15:restartNumberingAfterBreak="0">
+  <w:abstractNum w:abstractNumId="12" w15:restartNumberingAfterBreak="0">
     <w:nsid w:val="38A83704"/>
     <w:multiLevelType w:val="hybridMultilevel"/>
     <w:tmpl w:val="9FD64162"/>
@@ -4161,7 +4833,7 @@
       </w:rPr>
     </w:lvl>
   </w:abstractNum>
-  <w:abstractNum w:abstractNumId="10" w15:restartNumberingAfterBreak="0">
+  <w:abstractNum w:abstractNumId="13" w15:restartNumberingAfterBreak="0">
     <w:nsid w:val="3ABA214A"/>
     <w:multiLevelType w:val="hybridMultilevel"/>
     <w:tmpl w:val="BAC4933A"/>
@@ -4274,7 +4946,7 @@
       </w:rPr>
     </w:lvl>
   </w:abstractNum>
-  <w:abstractNum w:abstractNumId="11" w15:restartNumberingAfterBreak="0">
+  <w:abstractNum w:abstractNumId="14" w15:restartNumberingAfterBreak="0">
     <w:nsid w:val="4029309E"/>
     <w:multiLevelType w:val="hybridMultilevel"/>
     <w:tmpl w:val="FFFFFFFF"/>
@@ -4387,7 +5059,7 @@
       </w:rPr>
     </w:lvl>
   </w:abstractNum>
-  <w:abstractNum w:abstractNumId="12" w15:restartNumberingAfterBreak="0">
+  <w:abstractNum w:abstractNumId="15" w15:restartNumberingAfterBreak="0">
     <w:nsid w:val="41517600"/>
     <w:multiLevelType w:val="hybridMultilevel"/>
     <w:tmpl w:val="6CF0D030"/>
@@ -4500,7 +5172,7 @@
       </w:rPr>
     </w:lvl>
   </w:abstractNum>
-  <w:abstractNum w:abstractNumId="13" w15:restartNumberingAfterBreak="0">
+  <w:abstractNum w:abstractNumId="16" w15:restartNumberingAfterBreak="0">
     <w:nsid w:val="4CC43685"/>
     <w:multiLevelType w:val="hybridMultilevel"/>
     <w:tmpl w:val="93547E4A"/>
@@ -4586,7 +5258,7 @@
       </w:pPr>
     </w:lvl>
   </w:abstractNum>
-  <w:abstractNum w:abstractNumId="14" w15:restartNumberingAfterBreak="0">
+  <w:abstractNum w:abstractNumId="17" w15:restartNumberingAfterBreak="0">
     <w:nsid w:val="50213A1E"/>
     <w:multiLevelType w:val="hybridMultilevel"/>
     <w:tmpl w:val="9FAE4AC0"/>
@@ -4672,7 +5344,7 @@
       </w:pPr>
     </w:lvl>
   </w:abstractNum>
-  <w:abstractNum w:abstractNumId="15" w15:restartNumberingAfterBreak="0">
+  <w:abstractNum w:abstractNumId="18" w15:restartNumberingAfterBreak="0">
     <w:nsid w:val="55F13BEA"/>
     <w:multiLevelType w:val="hybridMultilevel"/>
     <w:tmpl w:val="FFFFFFFF"/>
@@ -4785,7 +5457,7 @@
       </w:rPr>
     </w:lvl>
   </w:abstractNum>
-  <w:abstractNum w:abstractNumId="16" w15:restartNumberingAfterBreak="0">
+  <w:abstractNum w:abstractNumId="19" w15:restartNumberingAfterBreak="0">
     <w:nsid w:val="5CDB13CD"/>
     <w:multiLevelType w:val="hybridMultilevel"/>
     <w:tmpl w:val="FFFFFFFF"/>
@@ -4898,7 +5570,7 @@
       </w:rPr>
     </w:lvl>
   </w:abstractNum>
-  <w:abstractNum w:abstractNumId="17" w15:restartNumberingAfterBreak="0">
+  <w:abstractNum w:abstractNumId="20" w15:restartNumberingAfterBreak="0">
     <w:nsid w:val="5D93224A"/>
     <w:multiLevelType w:val="hybridMultilevel"/>
     <w:tmpl w:val="6BBC9DC0"/>
@@ -5011,7 +5683,7 @@
       </w:rPr>
     </w:lvl>
   </w:abstractNum>
-  <w:abstractNum w:abstractNumId="18" w15:restartNumberingAfterBreak="0">
+  <w:abstractNum w:abstractNumId="21" w15:restartNumberingAfterBreak="0">
     <w:nsid w:val="687345E9"/>
     <w:multiLevelType w:val="hybridMultilevel"/>
     <w:tmpl w:val="FFFFFFFF"/>
@@ -5097,7 +5769,7 @@
       </w:pPr>
     </w:lvl>
   </w:abstractNum>
-  <w:abstractNum w:abstractNumId="19" w15:restartNumberingAfterBreak="0">
+  <w:abstractNum w:abstractNumId="22" w15:restartNumberingAfterBreak="0">
     <w:nsid w:val="6C571949"/>
     <w:multiLevelType w:val="hybridMultilevel"/>
     <w:tmpl w:val="99B67070"/>
@@ -5207,7 +5879,120 @@
       </w:rPr>
     </w:lvl>
   </w:abstractNum>
-  <w:abstractNum w:abstractNumId="20" w15:restartNumberingAfterBreak="0">
+  <w:abstractNum w:abstractNumId="23" w15:restartNumberingAfterBreak="0">
+    <w:nsid w:val="6ED95CB9"/>
+    <w:multiLevelType w:val="hybridMultilevel"/>
+    <w:tmpl w:val="BC465370"/>
+    <w:lvl w:ilvl="0" w:tplc="6602D24C">
+      <w:start w:val="1"/>
+      <w:numFmt w:val="bullet"/>
+      <w:lvlText w:val=""/>
+      <w:lvlJc w:val="left"/>
+      <w:pPr>
+        <w:ind w:left="720" w:hanging="360"/>
+      </w:pPr>
+      <w:rPr>
+        <w:rFonts w:hint="default" w:ascii="Symbol" w:hAnsi="Symbol"/>
+      </w:rPr>
+    </w:lvl>
+    <w:lvl w:ilvl="1" w:tplc="539AB48E">
+      <w:start w:val="1"/>
+      <w:numFmt w:val="bullet"/>
+      <w:lvlText w:val="o"/>
+      <w:lvlJc w:val="left"/>
+      <w:pPr>
+        <w:ind w:left="1440" w:hanging="360"/>
+      </w:pPr>
+      <w:rPr>
+        <w:rFonts w:hint="default" w:ascii="Courier New" w:hAnsi="Courier New"/>
+      </w:rPr>
+    </w:lvl>
+    <w:lvl w:ilvl="2" w:tplc="39166C80">
+      <w:start w:val="1"/>
+      <w:numFmt w:val="bullet"/>
+      <w:lvlText w:val=""/>
+      <w:lvlJc w:val="left"/>
+      <w:pPr>
+        <w:ind w:left="2160" w:hanging="360"/>
+      </w:pPr>
+      <w:rPr>
+        <w:rFonts w:hint="default" w:ascii="Wingdings" w:hAnsi="Wingdings"/>
+      </w:rPr>
+    </w:lvl>
+    <w:lvl w:ilvl="3" w:tplc="FCCA8E80">
+      <w:start w:val="1"/>
+      <w:numFmt w:val="bullet"/>
+      <w:lvlText w:val=""/>
+      <w:lvlJc w:val="left"/>
+      <w:pPr>
+        <w:ind w:left="2880" w:hanging="360"/>
+      </w:pPr>
+      <w:rPr>
+        <w:rFonts w:hint="default" w:ascii="Symbol" w:hAnsi="Symbol"/>
+      </w:rPr>
+    </w:lvl>
+    <w:lvl w:ilvl="4" w:tplc="4D844196">
+      <w:start w:val="1"/>
+      <w:numFmt w:val="bullet"/>
+      <w:lvlText w:val="o"/>
+      <w:lvlJc w:val="left"/>
+      <w:pPr>
+        <w:ind w:left="3600" w:hanging="360"/>
+      </w:pPr>
+      <w:rPr>
+        <w:rFonts w:hint="default" w:ascii="Courier New" w:hAnsi="Courier New"/>
+      </w:rPr>
+    </w:lvl>
+    <w:lvl w:ilvl="5" w:tplc="9650DFB2">
+      <w:start w:val="1"/>
+      <w:numFmt w:val="bullet"/>
+      <w:lvlText w:val=""/>
+      <w:lvlJc w:val="left"/>
+      <w:pPr>
+        <w:ind w:left="4320" w:hanging="360"/>
+      </w:pPr>
+      <w:rPr>
+        <w:rFonts w:hint="default" w:ascii="Wingdings" w:hAnsi="Wingdings"/>
+      </w:rPr>
+    </w:lvl>
+    <w:lvl w:ilvl="6" w:tplc="6C241F0E">
+      <w:start w:val="1"/>
+      <w:numFmt w:val="bullet"/>
+      <w:lvlText w:val=""/>
+      <w:lvlJc w:val="left"/>
+      <w:pPr>
+        <w:ind w:left="5040" w:hanging="360"/>
+      </w:pPr>
+      <w:rPr>
+        <w:rFonts w:hint="default" w:ascii="Symbol" w:hAnsi="Symbol"/>
+      </w:rPr>
+    </w:lvl>
+    <w:lvl w:ilvl="7" w:tplc="AF189FA0">
+      <w:start w:val="1"/>
+      <w:numFmt w:val="bullet"/>
+      <w:lvlText w:val="o"/>
+      <w:lvlJc w:val="left"/>
+      <w:pPr>
+        <w:ind w:left="5760" w:hanging="360"/>
+      </w:pPr>
+      <w:rPr>
+        <w:rFonts w:hint="default" w:ascii="Courier New" w:hAnsi="Courier New"/>
+      </w:rPr>
+    </w:lvl>
+    <w:lvl w:ilvl="8" w:tplc="263AF7A6">
+      <w:start w:val="1"/>
+      <w:numFmt w:val="bullet"/>
+      <w:lvlText w:val=""/>
+      <w:lvlJc w:val="left"/>
+      <w:pPr>
+        <w:ind w:left="6480" w:hanging="360"/>
+      </w:pPr>
+      <w:rPr>
+        <w:rFonts w:hint="default" w:ascii="Wingdings" w:hAnsi="Wingdings"/>
+      </w:rPr>
+    </w:lvl>
+  </w:abstractNum>
+  <w:abstractNum w:abstractNumId="24" w15:restartNumberingAfterBreak="0">
     <w:nsid w:val="71DC5AB1"/>
     <w:multiLevelType w:val="hybridMultilevel"/>
     <w:tmpl w:val="FFFFFFFF"/>
@@ -5321,67 +6106,79 @@
     </w:lvl>
   </w:abstractNum>
   <w:num w:numId="1">
-    <w:abstractNumId w:val="5"/>
+    <w:abstractNumId w:val="23"/>
   </w:num>
   <w:num w:numId="2">
-    <w:abstractNumId w:val="13"/>
+    <w:abstractNumId w:val="3"/>
   </w:num>
   <w:num w:numId="3">
+    <w:abstractNumId w:val="7"/>
+  </w:num>
+  <w:num w:numId="4">
+    <w:abstractNumId w:val="16"/>
+  </w:num>
+  <w:num w:numId="5">
+    <w:abstractNumId w:val="20"/>
+  </w:num>
+  <w:num w:numId="6">
+    <w:abstractNumId w:val="11"/>
+  </w:num>
+  <w:num w:numId="7">
     <w:abstractNumId w:val="17"/>
   </w:num>
-  <w:num w:numId="4">
-    <w:abstractNumId w:val="8"/>
-  </w:num>
-  <w:num w:numId="5">
-    <w:abstractNumId w:val="14"/>
-  </w:num>
-  <w:num w:numId="6">
-    <w:abstractNumId w:val="10"/>
-  </w:num>
-  <w:num w:numId="7">
-    <w:abstractNumId w:val="9"/>
-  </w:num>
   <w:num w:numId="8">
-    <w:abstractNumId w:val="1"/>
+    <w:abstractNumId w:val="13"/>
   </w:num>
   <w:num w:numId="9">
     <w:abstractNumId w:val="12"/>
   </w:num>
   <w:num w:numId="10">
+    <w:abstractNumId w:val="2"/>
+  </w:num>
+  <w:num w:numId="11">
+    <w:abstractNumId w:val="15"/>
+  </w:num>
+  <w:num w:numId="12">
+    <w:abstractNumId w:val="8"/>
+  </w:num>
+  <w:num w:numId="13">
+    <w:abstractNumId w:val="22"/>
+  </w:num>
+  <w:num w:numId="14">
+    <w:abstractNumId w:val="5"/>
+  </w:num>
+  <w:num w:numId="15">
+    <w:abstractNumId w:val="1"/>
+  </w:num>
+  <w:num w:numId="16">
+    <w:abstractNumId w:val="4"/>
+  </w:num>
+  <w:num w:numId="17">
+    <w:abstractNumId w:val="14"/>
+  </w:num>
+  <w:num w:numId="18">
+    <w:abstractNumId w:val="21"/>
+  </w:num>
+  <w:num w:numId="19">
+    <w:abstractNumId w:val="19"/>
+  </w:num>
+  <w:num w:numId="20">
+    <w:abstractNumId w:val="10"/>
+  </w:num>
+  <w:num w:numId="21">
+    <w:abstractNumId w:val="18"/>
+  </w:num>
+  <w:num w:numId="22">
+    <w:abstractNumId w:val="24"/>
+  </w:num>
+  <w:num w:numId="23">
     <w:abstractNumId w:val="6"/>
   </w:num>
-  <w:num w:numId="11">
-    <w:abstractNumId w:val="19"/>
-  </w:num>
-  <w:num w:numId="12">
-    <w:abstractNumId w:val="3"/>
-  </w:num>
-  <w:num w:numId="13">
+  <w:num w:numId="24">
     <w:abstractNumId w:val="0"/>
   </w:num>
-  <w:num w:numId="14">
-    <w:abstractNumId w:val="2"/>
-  </w:num>
-  <w:num w:numId="15">
-    <w:abstractNumId w:val="11"/>
-  </w:num>
-  <w:num w:numId="16">
-    <w:abstractNumId w:val="18"/>
-  </w:num>
-  <w:num w:numId="17">
-    <w:abstractNumId w:val="16"/>
-  </w:num>
-  <w:num w:numId="18">
-    <w:abstractNumId w:val="7"/>
-  </w:num>
-  <w:num w:numId="19">
-    <w:abstractNumId w:val="15"/>
-  </w:num>
-  <w:num w:numId="20">
-    <w:abstractNumId w:val="20"/>
-  </w:num>
-  <w:num w:numId="21">
-    <w:abstractNumId w:val="4"/>
+  <w:num w:numId="25">
+    <w:abstractNumId w:val="9"/>
   </w:num>
 </w:numbering>
 </file>

</xml_diff>